<commit_message>
html - itens de lista
</commit_message>
<xml_diff>
--- a/todo_react/Todo.docx
+++ b/todo_react/Todo.docx
@@ -12224,6 +12224,1212 @@
           <w:lang w:eastAsia="pt-BR"/>
         </w:rPr>
         <w:t>};</w:t>
+      </w:r>
+    </w:p>
+    <w:p>
+      <w:pPr>
+        <w:ind w:left="0"/>
+        <w:rPr>
+          <w:b/>
+          <w:bCs/>
+          <w:color w:val="000000" w:themeColor="text1"/>
+        </w:rPr>
+      </w:pPr>
+      <w:r>
+        <w:rPr>
+          <w:b/>
+          <w:bCs/>
+          <w:color w:val="000000" w:themeColor="text1"/>
+        </w:rPr>
+        <w:tab/>
+        <w:t>HTML – itens da lista</w:t>
+      </w:r>
+    </w:p>
+    <w:p>
+      <w:pPr>
+        <w:shd w:val="clear" w:color="auto" w:fill="1F1F1F"/>
+        <w:spacing w:before="0" w:after="0"/>
+        <w:ind w:left="0" w:right="0"/>
+        <w:rPr>
+          <w:rFonts w:ascii="Consolas" w:eastAsia="Times New Roman" w:hAnsi="Consolas" w:cs="Times New Roman"/>
+          <w:color w:val="CCCCCC"/>
+          <w:kern w:val="0"/>
+          <w:sz w:val="14"/>
+          <w:szCs w:val="14"/>
+          <w:lang w:eastAsia="pt-BR"/>
+        </w:rPr>
+      </w:pPr>
+      <w:r>
+        <w:rPr>
+          <w:rFonts w:ascii="Consolas" w:eastAsia="Times New Roman" w:hAnsi="Consolas" w:cs="Times New Roman"/>
+          <w:color w:val="808080"/>
+          <w:kern w:val="0"/>
+          <w:sz w:val="14"/>
+          <w:szCs w:val="14"/>
+          <w:lang w:eastAsia="pt-BR"/>
+        </w:rPr>
+        <w:t>&lt;</w:t>
+      </w:r>
+      <w:proofErr w:type="spellStart"/>
+      <w:r>
+        <w:rPr>
+          <w:rFonts w:ascii="Consolas" w:eastAsia="Times New Roman" w:hAnsi="Consolas" w:cs="Times New Roman"/>
+          <w:color w:val="569CD6"/>
+          <w:kern w:val="0"/>
+          <w:sz w:val="14"/>
+          <w:szCs w:val="14"/>
+          <w:lang w:eastAsia="pt-BR"/>
+        </w:rPr>
+        <w:t>div</w:t>
+      </w:r>
+      <w:proofErr w:type="spellEnd"/>
+      <w:r>
+        <w:rPr>
+          <w:rFonts w:ascii="Consolas" w:eastAsia="Times New Roman" w:hAnsi="Consolas" w:cs="Times New Roman"/>
+          <w:color w:val="D4D4D4"/>
+          <w:kern w:val="0"/>
+          <w:sz w:val="14"/>
+          <w:szCs w:val="14"/>
+          <w:lang w:eastAsia="pt-BR"/>
+        </w:rPr>
+        <w:t xml:space="preserve"> </w:t>
+      </w:r>
+      <w:proofErr w:type="spellStart"/>
+      <w:r>
+        <w:rPr>
+          <w:rFonts w:ascii="Consolas" w:eastAsia="Times New Roman" w:hAnsi="Consolas" w:cs="Times New Roman"/>
+          <w:color w:val="9CDCFE"/>
+          <w:kern w:val="0"/>
+          <w:sz w:val="14"/>
+          <w:szCs w:val="14"/>
+          <w:lang w:eastAsia="pt-BR"/>
+        </w:rPr>
+        <w:t>key</w:t>
+      </w:r>
+      <w:proofErr w:type="spellEnd"/>
+      <w:r>
+        <w:rPr>
+          <w:rFonts w:ascii="Consolas" w:eastAsia="Times New Roman" w:hAnsi="Consolas" w:cs="Times New Roman"/>
+          <w:color w:val="D4D4D4"/>
+          <w:kern w:val="0"/>
+          <w:sz w:val="14"/>
+          <w:szCs w:val="14"/>
+          <w:lang w:eastAsia="pt-BR"/>
+        </w:rPr>
+        <w:t>=</w:t>
+      </w:r>
+      <w:r>
+        <w:rPr>
+          <w:rFonts w:ascii="Consolas" w:eastAsia="Times New Roman" w:hAnsi="Consolas" w:cs="Times New Roman"/>
+          <w:color w:val="569CD6"/>
+          <w:kern w:val="0"/>
+          <w:sz w:val="14"/>
+          <w:szCs w:val="14"/>
+          <w:lang w:eastAsia="pt-BR"/>
+        </w:rPr>
+        <w:t>{</w:t>
+      </w:r>
+      <w:r>
+        <w:rPr>
+          <w:rFonts w:ascii="Consolas" w:eastAsia="Times New Roman" w:hAnsi="Consolas" w:cs="Times New Roman"/>
+          <w:color w:val="9CDCFE"/>
+          <w:kern w:val="0"/>
+          <w:sz w:val="14"/>
+          <w:szCs w:val="14"/>
+          <w:lang w:eastAsia="pt-BR"/>
+        </w:rPr>
+        <w:t>task</w:t>
+      </w:r>
+      <w:r>
+        <w:rPr>
+          <w:rFonts w:ascii="Consolas" w:eastAsia="Times New Roman" w:hAnsi="Consolas" w:cs="Times New Roman"/>
+          <w:color w:val="D4D4D4"/>
+          <w:kern w:val="0"/>
+          <w:sz w:val="14"/>
+          <w:szCs w:val="14"/>
+          <w:lang w:eastAsia="pt-BR"/>
+        </w:rPr>
+        <w:t>.</w:t>
+      </w:r>
+      <w:r>
+        <w:rPr>
+          <w:rFonts w:ascii="Consolas" w:eastAsia="Times New Roman" w:hAnsi="Consolas" w:cs="Times New Roman"/>
+          <w:color w:val="9CDCFE"/>
+          <w:kern w:val="0"/>
+          <w:sz w:val="14"/>
+          <w:szCs w:val="14"/>
+          <w:lang w:eastAsia="pt-BR"/>
+        </w:rPr>
+        <w:t>id</w:t>
+      </w:r>
+      <w:r>
+        <w:rPr>
+          <w:rFonts w:ascii="Consolas" w:eastAsia="Times New Roman" w:hAnsi="Consolas" w:cs="Times New Roman"/>
+          <w:color w:val="569CD6"/>
+          <w:kern w:val="0"/>
+          <w:sz w:val="14"/>
+          <w:szCs w:val="14"/>
+          <w:lang w:eastAsia="pt-BR"/>
+        </w:rPr>
+        <w:t>}</w:t>
+      </w:r>
+      <w:proofErr w:type="gramStart"/>
+      <w:r>
+        <w:rPr>
+          <w:rFonts w:ascii="Consolas" w:eastAsia="Times New Roman" w:hAnsi="Consolas" w:cs="Times New Roman"/>
+          <w:color w:val="808080"/>
+          <w:kern w:val="0"/>
+          <w:sz w:val="14"/>
+          <w:szCs w:val="14"/>
+          <w:lang w:eastAsia="pt-BR"/>
+        </w:rPr>
+        <w:t>&gt;</w:t>
+      </w:r>
+      <w:r>
+        <w:rPr>
+          <w:rFonts w:ascii="Consolas" w:eastAsia="Times New Roman" w:hAnsi="Consolas" w:cs="Times New Roman"/>
+          <w:color w:val="569CD6"/>
+          <w:kern w:val="0"/>
+          <w:sz w:val="14"/>
+          <w:szCs w:val="14"/>
+          <w:lang w:eastAsia="pt-BR"/>
+        </w:rPr>
+        <w:t>{</w:t>
+      </w:r>
+      <w:proofErr w:type="gramEnd"/>
+      <w:r>
+        <w:rPr>
+          <w:rFonts w:ascii="Consolas" w:eastAsia="Times New Roman" w:hAnsi="Consolas" w:cs="Times New Roman"/>
+          <w:color w:val="6A9955"/>
+          <w:kern w:val="0"/>
+          <w:sz w:val="14"/>
+          <w:szCs w:val="14"/>
+          <w:lang w:eastAsia="pt-BR"/>
+        </w:rPr>
+        <w:t>/*</w:t>
+      </w:r>
+      <w:proofErr w:type="spellStart"/>
+      <w:r>
+        <w:rPr>
+          <w:rFonts w:ascii="Consolas" w:eastAsia="Times New Roman" w:hAnsi="Consolas" w:cs="Times New Roman"/>
+          <w:color w:val="6A9955"/>
+          <w:kern w:val="0"/>
+          <w:sz w:val="14"/>
+          <w:szCs w:val="14"/>
+          <w:lang w:eastAsia="pt-BR"/>
+        </w:rPr>
+        <w:t>key</w:t>
+      </w:r>
+      <w:proofErr w:type="spellEnd"/>
+      <w:r>
+        <w:rPr>
+          <w:rFonts w:ascii="Consolas" w:eastAsia="Times New Roman" w:hAnsi="Consolas" w:cs="Times New Roman"/>
+          <w:color w:val="6A9955"/>
+          <w:kern w:val="0"/>
+          <w:sz w:val="14"/>
+          <w:szCs w:val="14"/>
+          <w:lang w:eastAsia="pt-BR"/>
+        </w:rPr>
+        <w:t xml:space="preserve"> com identificador único*/</w:t>
+      </w:r>
+      <w:r>
+        <w:rPr>
+          <w:rFonts w:ascii="Consolas" w:eastAsia="Times New Roman" w:hAnsi="Consolas" w:cs="Times New Roman"/>
+          <w:color w:val="569CD6"/>
+          <w:kern w:val="0"/>
+          <w:sz w:val="14"/>
+          <w:szCs w:val="14"/>
+          <w:lang w:eastAsia="pt-BR"/>
+        </w:rPr>
+        <w:t>}</w:t>
+      </w:r>
+    </w:p>
+    <w:p>
+      <w:pPr>
+        <w:shd w:val="clear" w:color="auto" w:fill="1F1F1F"/>
+        <w:spacing w:before="0" w:after="0"/>
+        <w:ind w:left="0" w:right="0"/>
+        <w:rPr>
+          <w:rFonts w:ascii="Consolas" w:eastAsia="Times New Roman" w:hAnsi="Consolas" w:cs="Times New Roman"/>
+          <w:color w:val="CCCCCC"/>
+          <w:kern w:val="0"/>
+          <w:sz w:val="14"/>
+          <w:szCs w:val="14"/>
+          <w:lang w:eastAsia="pt-BR"/>
+        </w:rPr>
+      </w:pPr>
+      <w:r>
+        <w:rPr>
+          <w:rFonts w:ascii="Consolas" w:eastAsia="Times New Roman" w:hAnsi="Consolas" w:cs="Times New Roman"/>
+          <w:color w:val="D4D4D4"/>
+          <w:kern w:val="0"/>
+          <w:sz w:val="14"/>
+          <w:szCs w:val="14"/>
+          <w:lang w:eastAsia="pt-BR"/>
+        </w:rPr>
+        <w:t xml:space="preserve">            </w:t>
+      </w:r>
+      <w:r>
+        <w:rPr>
+          <w:rFonts w:ascii="Consolas" w:eastAsia="Times New Roman" w:hAnsi="Consolas" w:cs="Times New Roman"/>
+          <w:color w:val="808080"/>
+          <w:kern w:val="0"/>
+          <w:sz w:val="14"/>
+          <w:szCs w:val="14"/>
+          <w:lang w:eastAsia="pt-BR"/>
+        </w:rPr>
+        <w:t>&lt;</w:t>
+      </w:r>
+      <w:proofErr w:type="spellStart"/>
+      <w:r>
+        <w:rPr>
+          <w:rFonts w:ascii="Consolas" w:eastAsia="Times New Roman" w:hAnsi="Consolas" w:cs="Times New Roman"/>
+          <w:color w:val="569CD6"/>
+          <w:kern w:val="0"/>
+          <w:sz w:val="14"/>
+          <w:szCs w:val="14"/>
+          <w:lang w:eastAsia="pt-BR"/>
+        </w:rPr>
+        <w:t>div</w:t>
+      </w:r>
+      <w:proofErr w:type="spellEnd"/>
+      <w:r>
+        <w:rPr>
+          <w:rFonts w:ascii="Consolas" w:eastAsia="Times New Roman" w:hAnsi="Consolas" w:cs="Times New Roman"/>
+          <w:color w:val="808080"/>
+          <w:kern w:val="0"/>
+          <w:sz w:val="14"/>
+          <w:szCs w:val="14"/>
+          <w:lang w:eastAsia="pt-BR"/>
+        </w:rPr>
+        <w:t>&gt;</w:t>
+      </w:r>
+    </w:p>
+    <w:p>
+      <w:pPr>
+        <w:shd w:val="clear" w:color="auto" w:fill="1F1F1F"/>
+        <w:spacing w:before="0" w:after="0"/>
+        <w:ind w:left="0" w:right="0"/>
+        <w:rPr>
+          <w:rFonts w:ascii="Consolas" w:eastAsia="Times New Roman" w:hAnsi="Consolas" w:cs="Times New Roman"/>
+          <w:color w:val="CCCCCC"/>
+          <w:kern w:val="0"/>
+          <w:sz w:val="14"/>
+          <w:szCs w:val="14"/>
+          <w:lang w:eastAsia="pt-BR"/>
+        </w:rPr>
+      </w:pPr>
+      <w:r>
+        <w:rPr>
+          <w:rFonts w:ascii="Consolas" w:eastAsia="Times New Roman" w:hAnsi="Consolas" w:cs="Times New Roman"/>
+          <w:color w:val="D4D4D4"/>
+          <w:kern w:val="0"/>
+          <w:sz w:val="14"/>
+          <w:szCs w:val="14"/>
+          <w:lang w:eastAsia="pt-BR"/>
+        </w:rPr>
+        <w:t xml:space="preserve">              </w:t>
+      </w:r>
+      <w:r>
+        <w:rPr>
+          <w:rFonts w:ascii="Consolas" w:eastAsia="Times New Roman" w:hAnsi="Consolas" w:cs="Times New Roman"/>
+          <w:color w:val="808080"/>
+          <w:kern w:val="0"/>
+          <w:sz w:val="14"/>
+          <w:szCs w:val="14"/>
+          <w:lang w:eastAsia="pt-BR"/>
+        </w:rPr>
+        <w:t>&lt;</w:t>
+      </w:r>
+      <w:r>
+        <w:rPr>
+          <w:rFonts w:ascii="Consolas" w:eastAsia="Times New Roman" w:hAnsi="Consolas" w:cs="Times New Roman"/>
+          <w:color w:val="569CD6"/>
+          <w:kern w:val="0"/>
+          <w:sz w:val="14"/>
+          <w:szCs w:val="14"/>
+          <w:lang w:eastAsia="pt-BR"/>
+        </w:rPr>
+        <w:t>h4</w:t>
+      </w:r>
+      <w:r>
+        <w:rPr>
+          <w:rFonts w:ascii="Consolas" w:eastAsia="Times New Roman" w:hAnsi="Consolas" w:cs="Times New Roman"/>
+          <w:color w:val="808080"/>
+          <w:kern w:val="0"/>
+          <w:sz w:val="14"/>
+          <w:szCs w:val="14"/>
+          <w:lang w:eastAsia="pt-BR"/>
+        </w:rPr>
+        <w:t>&gt;</w:t>
+      </w:r>
+      <w:r>
+        <w:rPr>
+          <w:rFonts w:ascii="Consolas" w:eastAsia="Times New Roman" w:hAnsi="Consolas" w:cs="Times New Roman"/>
+          <w:color w:val="569CD6"/>
+          <w:kern w:val="0"/>
+          <w:sz w:val="14"/>
+          <w:szCs w:val="14"/>
+          <w:lang w:eastAsia="pt-BR"/>
+        </w:rPr>
+        <w:t>{</w:t>
+      </w:r>
+      <w:proofErr w:type="spellStart"/>
+      <w:proofErr w:type="gramStart"/>
+      <w:r>
+        <w:rPr>
+          <w:rFonts w:ascii="Consolas" w:eastAsia="Times New Roman" w:hAnsi="Consolas" w:cs="Times New Roman"/>
+          <w:color w:val="9CDCFE"/>
+          <w:kern w:val="0"/>
+          <w:sz w:val="14"/>
+          <w:szCs w:val="14"/>
+          <w:lang w:eastAsia="pt-BR"/>
+        </w:rPr>
+        <w:t>task</w:t>
+      </w:r>
+      <w:r>
+        <w:rPr>
+          <w:rFonts w:ascii="Consolas" w:eastAsia="Times New Roman" w:hAnsi="Consolas" w:cs="Times New Roman"/>
+          <w:color w:val="D4D4D4"/>
+          <w:kern w:val="0"/>
+          <w:sz w:val="14"/>
+          <w:szCs w:val="14"/>
+          <w:lang w:eastAsia="pt-BR"/>
+        </w:rPr>
+        <w:t>.</w:t>
+      </w:r>
+      <w:r>
+        <w:rPr>
+          <w:rFonts w:ascii="Consolas" w:eastAsia="Times New Roman" w:hAnsi="Consolas" w:cs="Times New Roman"/>
+          <w:color w:val="9CDCFE"/>
+          <w:kern w:val="0"/>
+          <w:sz w:val="14"/>
+          <w:szCs w:val="14"/>
+          <w:lang w:eastAsia="pt-BR"/>
+        </w:rPr>
+        <w:t>title</w:t>
+      </w:r>
+      <w:proofErr w:type="spellEnd"/>
+      <w:proofErr w:type="gramEnd"/>
+      <w:r>
+        <w:rPr>
+          <w:rFonts w:ascii="Consolas" w:eastAsia="Times New Roman" w:hAnsi="Consolas" w:cs="Times New Roman"/>
+          <w:color w:val="569CD6"/>
+          <w:kern w:val="0"/>
+          <w:sz w:val="14"/>
+          <w:szCs w:val="14"/>
+          <w:lang w:eastAsia="pt-BR"/>
+        </w:rPr>
+        <w:t>}</w:t>
+      </w:r>
+      <w:r>
+        <w:rPr>
+          <w:rFonts w:ascii="Consolas" w:eastAsia="Times New Roman" w:hAnsi="Consolas" w:cs="Times New Roman"/>
+          <w:color w:val="808080"/>
+          <w:kern w:val="0"/>
+          <w:sz w:val="14"/>
+          <w:szCs w:val="14"/>
+          <w:lang w:eastAsia="pt-BR"/>
+        </w:rPr>
+        <w:t>&lt;/</w:t>
+      </w:r>
+      <w:r>
+        <w:rPr>
+          <w:rFonts w:ascii="Consolas" w:eastAsia="Times New Roman" w:hAnsi="Consolas" w:cs="Times New Roman"/>
+          <w:color w:val="569CD6"/>
+          <w:kern w:val="0"/>
+          <w:sz w:val="14"/>
+          <w:szCs w:val="14"/>
+          <w:lang w:eastAsia="pt-BR"/>
+        </w:rPr>
+        <w:t>h4</w:t>
+      </w:r>
+      <w:r>
+        <w:rPr>
+          <w:rFonts w:ascii="Consolas" w:eastAsia="Times New Roman" w:hAnsi="Consolas" w:cs="Times New Roman"/>
+          <w:color w:val="808080"/>
+          <w:kern w:val="0"/>
+          <w:sz w:val="14"/>
+          <w:szCs w:val="14"/>
+          <w:lang w:eastAsia="pt-BR"/>
+        </w:rPr>
+        <w:t>&gt;</w:t>
+      </w:r>
+      <w:r>
+        <w:rPr>
+          <w:rFonts w:ascii="Consolas" w:eastAsia="Times New Roman" w:hAnsi="Consolas" w:cs="Times New Roman"/>
+          <w:color w:val="569CD6"/>
+          <w:kern w:val="0"/>
+          <w:sz w:val="14"/>
+          <w:szCs w:val="14"/>
+          <w:lang w:eastAsia="pt-BR"/>
+        </w:rPr>
+        <w:t>{</w:t>
+      </w:r>
+      <w:r>
+        <w:rPr>
+          <w:rFonts w:ascii="Consolas" w:eastAsia="Times New Roman" w:hAnsi="Consolas" w:cs="Times New Roman"/>
+          <w:color w:val="6A9955"/>
+          <w:kern w:val="0"/>
+          <w:sz w:val="14"/>
+          <w:szCs w:val="14"/>
+          <w:lang w:eastAsia="pt-BR"/>
+        </w:rPr>
+        <w:t>/*título*/</w:t>
+      </w:r>
+      <w:r>
+        <w:rPr>
+          <w:rFonts w:ascii="Consolas" w:eastAsia="Times New Roman" w:hAnsi="Consolas" w:cs="Times New Roman"/>
+          <w:color w:val="569CD6"/>
+          <w:kern w:val="0"/>
+          <w:sz w:val="14"/>
+          <w:szCs w:val="14"/>
+          <w:lang w:eastAsia="pt-BR"/>
+        </w:rPr>
+        <w:t>}</w:t>
+      </w:r>
+    </w:p>
+    <w:p>
+      <w:pPr>
+        <w:shd w:val="clear" w:color="auto" w:fill="1F1F1F"/>
+        <w:spacing w:before="0" w:after="0"/>
+        <w:ind w:left="0" w:right="0"/>
+        <w:rPr>
+          <w:rFonts w:ascii="Consolas" w:eastAsia="Times New Roman" w:hAnsi="Consolas" w:cs="Times New Roman"/>
+          <w:color w:val="CCCCCC"/>
+          <w:kern w:val="0"/>
+          <w:sz w:val="14"/>
+          <w:szCs w:val="14"/>
+          <w:lang w:eastAsia="pt-BR"/>
+        </w:rPr>
+      </w:pPr>
+      <w:r>
+        <w:rPr>
+          <w:rFonts w:ascii="Consolas" w:eastAsia="Times New Roman" w:hAnsi="Consolas" w:cs="Times New Roman"/>
+          <w:color w:val="D4D4D4"/>
+          <w:kern w:val="0"/>
+          <w:sz w:val="14"/>
+          <w:szCs w:val="14"/>
+          <w:lang w:eastAsia="pt-BR"/>
+        </w:rPr>
+        <w:t xml:space="preserve">              </w:t>
+      </w:r>
+      <w:r>
+        <w:rPr>
+          <w:rFonts w:ascii="Consolas" w:eastAsia="Times New Roman" w:hAnsi="Consolas" w:cs="Times New Roman"/>
+          <w:color w:val="808080"/>
+          <w:kern w:val="0"/>
+          <w:sz w:val="14"/>
+          <w:szCs w:val="14"/>
+          <w:lang w:eastAsia="pt-BR"/>
+        </w:rPr>
+        <w:t>&lt;</w:t>
+      </w:r>
+      <w:r>
+        <w:rPr>
+          <w:rFonts w:ascii="Consolas" w:eastAsia="Times New Roman" w:hAnsi="Consolas" w:cs="Times New Roman"/>
+          <w:color w:val="569CD6"/>
+          <w:kern w:val="0"/>
+          <w:sz w:val="14"/>
+          <w:szCs w:val="14"/>
+          <w:lang w:eastAsia="pt-BR"/>
+        </w:rPr>
+        <w:t>p</w:t>
+      </w:r>
+      <w:r>
+        <w:rPr>
+          <w:rFonts w:ascii="Consolas" w:eastAsia="Times New Roman" w:hAnsi="Consolas" w:cs="Times New Roman"/>
+          <w:color w:val="808080"/>
+          <w:kern w:val="0"/>
+          <w:sz w:val="14"/>
+          <w:szCs w:val="14"/>
+          <w:lang w:eastAsia="pt-BR"/>
+        </w:rPr>
+        <w:t>&gt;</w:t>
+      </w:r>
+      <w:r>
+        <w:rPr>
+          <w:rFonts w:ascii="Consolas" w:eastAsia="Times New Roman" w:hAnsi="Consolas" w:cs="Times New Roman"/>
+          <w:color w:val="D4D4D4"/>
+          <w:kern w:val="0"/>
+          <w:sz w:val="14"/>
+          <w:szCs w:val="14"/>
+          <w:lang w:eastAsia="pt-BR"/>
+        </w:rPr>
+        <w:t xml:space="preserve">Dificuldade: </w:t>
+      </w:r>
+      <w:r>
+        <w:rPr>
+          <w:rFonts w:ascii="Consolas" w:eastAsia="Times New Roman" w:hAnsi="Consolas" w:cs="Times New Roman"/>
+          <w:color w:val="569CD6"/>
+          <w:kern w:val="0"/>
+          <w:sz w:val="14"/>
+          <w:szCs w:val="14"/>
+          <w:lang w:eastAsia="pt-BR"/>
+        </w:rPr>
+        <w:t>{</w:t>
+      </w:r>
+      <w:proofErr w:type="spellStart"/>
+      <w:proofErr w:type="gramStart"/>
+      <w:r>
+        <w:rPr>
+          <w:rFonts w:ascii="Consolas" w:eastAsia="Times New Roman" w:hAnsi="Consolas" w:cs="Times New Roman"/>
+          <w:color w:val="9CDCFE"/>
+          <w:kern w:val="0"/>
+          <w:sz w:val="14"/>
+          <w:szCs w:val="14"/>
+          <w:lang w:eastAsia="pt-BR"/>
+        </w:rPr>
+        <w:t>task</w:t>
+      </w:r>
+      <w:r>
+        <w:rPr>
+          <w:rFonts w:ascii="Consolas" w:eastAsia="Times New Roman" w:hAnsi="Consolas" w:cs="Times New Roman"/>
+          <w:color w:val="D4D4D4"/>
+          <w:kern w:val="0"/>
+          <w:sz w:val="14"/>
+          <w:szCs w:val="14"/>
+          <w:lang w:eastAsia="pt-BR"/>
+        </w:rPr>
+        <w:t>.</w:t>
+      </w:r>
+      <w:r>
+        <w:rPr>
+          <w:rFonts w:ascii="Consolas" w:eastAsia="Times New Roman" w:hAnsi="Consolas" w:cs="Times New Roman"/>
+          <w:color w:val="9CDCFE"/>
+          <w:kern w:val="0"/>
+          <w:sz w:val="14"/>
+          <w:szCs w:val="14"/>
+          <w:lang w:eastAsia="pt-BR"/>
+        </w:rPr>
+        <w:t>difficulty</w:t>
+      </w:r>
+      <w:proofErr w:type="spellEnd"/>
+      <w:proofErr w:type="gramEnd"/>
+      <w:r>
+        <w:rPr>
+          <w:rFonts w:ascii="Consolas" w:eastAsia="Times New Roman" w:hAnsi="Consolas" w:cs="Times New Roman"/>
+          <w:color w:val="569CD6"/>
+          <w:kern w:val="0"/>
+          <w:sz w:val="14"/>
+          <w:szCs w:val="14"/>
+          <w:lang w:eastAsia="pt-BR"/>
+        </w:rPr>
+        <w:t>}</w:t>
+      </w:r>
+      <w:r>
+        <w:rPr>
+          <w:rFonts w:ascii="Consolas" w:eastAsia="Times New Roman" w:hAnsi="Consolas" w:cs="Times New Roman"/>
+          <w:color w:val="808080"/>
+          <w:kern w:val="0"/>
+          <w:sz w:val="14"/>
+          <w:szCs w:val="14"/>
+          <w:lang w:eastAsia="pt-BR"/>
+        </w:rPr>
+        <w:t>&lt;/</w:t>
+      </w:r>
+      <w:r>
+        <w:rPr>
+          <w:rFonts w:ascii="Consolas" w:eastAsia="Times New Roman" w:hAnsi="Consolas" w:cs="Times New Roman"/>
+          <w:color w:val="569CD6"/>
+          <w:kern w:val="0"/>
+          <w:sz w:val="14"/>
+          <w:szCs w:val="14"/>
+          <w:lang w:eastAsia="pt-BR"/>
+        </w:rPr>
+        <w:t>p</w:t>
+      </w:r>
+      <w:r>
+        <w:rPr>
+          <w:rFonts w:ascii="Consolas" w:eastAsia="Times New Roman" w:hAnsi="Consolas" w:cs="Times New Roman"/>
+          <w:color w:val="808080"/>
+          <w:kern w:val="0"/>
+          <w:sz w:val="14"/>
+          <w:szCs w:val="14"/>
+          <w:lang w:eastAsia="pt-BR"/>
+        </w:rPr>
+        <w:t>&gt;</w:t>
+      </w:r>
+    </w:p>
+    <w:p>
+      <w:pPr>
+        <w:shd w:val="clear" w:color="auto" w:fill="1F1F1F"/>
+        <w:spacing w:before="0" w:after="0"/>
+        <w:ind w:left="0" w:right="0"/>
+        <w:rPr>
+          <w:rFonts w:ascii="Consolas" w:eastAsia="Times New Roman" w:hAnsi="Consolas" w:cs="Times New Roman"/>
+          <w:color w:val="CCCCCC"/>
+          <w:kern w:val="0"/>
+          <w:sz w:val="14"/>
+          <w:szCs w:val="14"/>
+          <w:lang w:eastAsia="pt-BR"/>
+        </w:rPr>
+      </w:pPr>
+      <w:r>
+        <w:rPr>
+          <w:rFonts w:ascii="Consolas" w:eastAsia="Times New Roman" w:hAnsi="Consolas" w:cs="Times New Roman"/>
+          <w:color w:val="D4D4D4"/>
+          <w:kern w:val="0"/>
+          <w:sz w:val="14"/>
+          <w:szCs w:val="14"/>
+          <w:lang w:eastAsia="pt-BR"/>
+        </w:rPr>
+        <w:t xml:space="preserve">            </w:t>
+      </w:r>
+      <w:r>
+        <w:rPr>
+          <w:rFonts w:ascii="Consolas" w:eastAsia="Times New Roman" w:hAnsi="Consolas" w:cs="Times New Roman"/>
+          <w:color w:val="808080"/>
+          <w:kern w:val="0"/>
+          <w:sz w:val="14"/>
+          <w:szCs w:val="14"/>
+          <w:lang w:eastAsia="pt-BR"/>
+        </w:rPr>
+        <w:t>&lt;/</w:t>
+      </w:r>
+      <w:proofErr w:type="spellStart"/>
+      <w:r>
+        <w:rPr>
+          <w:rFonts w:ascii="Consolas" w:eastAsia="Times New Roman" w:hAnsi="Consolas" w:cs="Times New Roman"/>
+          <w:color w:val="569CD6"/>
+          <w:kern w:val="0"/>
+          <w:sz w:val="14"/>
+          <w:szCs w:val="14"/>
+          <w:lang w:eastAsia="pt-BR"/>
+        </w:rPr>
+        <w:t>div</w:t>
+      </w:r>
+      <w:proofErr w:type="spellEnd"/>
+      <w:r>
+        <w:rPr>
+          <w:rFonts w:ascii="Consolas" w:eastAsia="Times New Roman" w:hAnsi="Consolas" w:cs="Times New Roman"/>
+          <w:color w:val="808080"/>
+          <w:kern w:val="0"/>
+          <w:sz w:val="14"/>
+          <w:szCs w:val="14"/>
+          <w:lang w:eastAsia="pt-BR"/>
+        </w:rPr>
+        <w:t>&gt;</w:t>
+      </w:r>
+    </w:p>
+    <w:p>
+      <w:pPr>
+        <w:shd w:val="clear" w:color="auto" w:fill="1F1F1F"/>
+        <w:spacing w:before="0" w:after="0"/>
+        <w:ind w:left="0" w:right="0"/>
+        <w:rPr>
+          <w:rFonts w:ascii="Consolas" w:eastAsia="Times New Roman" w:hAnsi="Consolas" w:cs="Times New Roman"/>
+          <w:color w:val="CCCCCC"/>
+          <w:kern w:val="0"/>
+          <w:sz w:val="14"/>
+          <w:szCs w:val="14"/>
+          <w:lang w:eastAsia="pt-BR"/>
+        </w:rPr>
+      </w:pPr>
+      <w:r>
+        <w:rPr>
+          <w:rFonts w:ascii="Consolas" w:eastAsia="Times New Roman" w:hAnsi="Consolas" w:cs="Times New Roman"/>
+          <w:color w:val="D4D4D4"/>
+          <w:kern w:val="0"/>
+          <w:sz w:val="14"/>
+          <w:szCs w:val="14"/>
+          <w:lang w:eastAsia="pt-BR"/>
+        </w:rPr>
+        <w:t xml:space="preserve">            </w:t>
+      </w:r>
+      <w:r>
+        <w:rPr>
+          <w:rFonts w:ascii="Consolas" w:eastAsia="Times New Roman" w:hAnsi="Consolas" w:cs="Times New Roman"/>
+          <w:color w:val="808080"/>
+          <w:kern w:val="0"/>
+          <w:sz w:val="14"/>
+          <w:szCs w:val="14"/>
+          <w:lang w:eastAsia="pt-BR"/>
+        </w:rPr>
+        <w:t>&lt;</w:t>
+      </w:r>
+      <w:proofErr w:type="spellStart"/>
+      <w:r>
+        <w:rPr>
+          <w:rFonts w:ascii="Consolas" w:eastAsia="Times New Roman" w:hAnsi="Consolas" w:cs="Times New Roman"/>
+          <w:color w:val="569CD6"/>
+          <w:kern w:val="0"/>
+          <w:sz w:val="14"/>
+          <w:szCs w:val="14"/>
+          <w:lang w:eastAsia="pt-BR"/>
+        </w:rPr>
+        <w:t>div</w:t>
+      </w:r>
+      <w:proofErr w:type="spellEnd"/>
+      <w:r>
+        <w:rPr>
+          <w:rFonts w:ascii="Consolas" w:eastAsia="Times New Roman" w:hAnsi="Consolas" w:cs="Times New Roman"/>
+          <w:color w:val="808080"/>
+          <w:kern w:val="0"/>
+          <w:sz w:val="14"/>
+          <w:szCs w:val="14"/>
+          <w:lang w:eastAsia="pt-BR"/>
+        </w:rPr>
+        <w:t>&gt;</w:t>
+      </w:r>
+    </w:p>
+    <w:p>
+      <w:pPr>
+        <w:shd w:val="clear" w:color="auto" w:fill="1F1F1F"/>
+        <w:spacing w:before="0" w:after="0"/>
+        <w:ind w:left="0" w:right="0"/>
+        <w:rPr>
+          <w:rFonts w:ascii="Consolas" w:eastAsia="Times New Roman" w:hAnsi="Consolas" w:cs="Times New Roman"/>
+          <w:color w:val="CCCCCC"/>
+          <w:kern w:val="0"/>
+          <w:sz w:val="14"/>
+          <w:szCs w:val="14"/>
+          <w:lang w:eastAsia="pt-BR"/>
+        </w:rPr>
+      </w:pPr>
+      <w:r>
+        <w:rPr>
+          <w:rFonts w:ascii="Consolas" w:eastAsia="Times New Roman" w:hAnsi="Consolas" w:cs="Times New Roman"/>
+          <w:color w:val="D4D4D4"/>
+          <w:kern w:val="0"/>
+          <w:sz w:val="14"/>
+          <w:szCs w:val="14"/>
+          <w:lang w:eastAsia="pt-BR"/>
+        </w:rPr>
+        <w:t xml:space="preserve">            </w:t>
+      </w:r>
+      <w:r>
+        <w:rPr>
+          <w:rFonts w:ascii="Consolas" w:eastAsia="Times New Roman" w:hAnsi="Consolas" w:cs="Times New Roman"/>
+          <w:color w:val="808080"/>
+          <w:kern w:val="0"/>
+          <w:sz w:val="14"/>
+          <w:szCs w:val="14"/>
+          <w:lang w:eastAsia="pt-BR"/>
+        </w:rPr>
+        <w:t>&lt;</w:t>
+      </w:r>
+      <w:r>
+        <w:rPr>
+          <w:rFonts w:ascii="Consolas" w:eastAsia="Times New Roman" w:hAnsi="Consolas" w:cs="Times New Roman"/>
+          <w:color w:val="569CD6"/>
+          <w:kern w:val="0"/>
+          <w:sz w:val="14"/>
+          <w:szCs w:val="14"/>
+          <w:lang w:eastAsia="pt-BR"/>
+        </w:rPr>
+        <w:t>i</w:t>
+      </w:r>
+      <w:r>
+        <w:rPr>
+          <w:rFonts w:ascii="Consolas" w:eastAsia="Times New Roman" w:hAnsi="Consolas" w:cs="Times New Roman"/>
+          <w:color w:val="D4D4D4"/>
+          <w:kern w:val="0"/>
+          <w:sz w:val="14"/>
+          <w:szCs w:val="14"/>
+          <w:lang w:eastAsia="pt-BR"/>
+        </w:rPr>
+        <w:t xml:space="preserve"> </w:t>
+      </w:r>
+      <w:proofErr w:type="spellStart"/>
+      <w:r>
+        <w:rPr>
+          <w:rFonts w:ascii="Consolas" w:eastAsia="Times New Roman" w:hAnsi="Consolas" w:cs="Times New Roman"/>
+          <w:color w:val="9CDCFE"/>
+          <w:kern w:val="0"/>
+          <w:sz w:val="14"/>
+          <w:szCs w:val="14"/>
+          <w:lang w:eastAsia="pt-BR"/>
+        </w:rPr>
+        <w:t>className</w:t>
+      </w:r>
+      <w:proofErr w:type="spellEnd"/>
+      <w:r>
+        <w:rPr>
+          <w:rFonts w:ascii="Consolas" w:eastAsia="Times New Roman" w:hAnsi="Consolas" w:cs="Times New Roman"/>
+          <w:color w:val="D4D4D4"/>
+          <w:kern w:val="0"/>
+          <w:sz w:val="14"/>
+          <w:szCs w:val="14"/>
+          <w:lang w:eastAsia="pt-BR"/>
+        </w:rPr>
+        <w:t>=</w:t>
+      </w:r>
+      <w:r>
+        <w:rPr>
+          <w:rFonts w:ascii="Consolas" w:eastAsia="Times New Roman" w:hAnsi="Consolas" w:cs="Times New Roman"/>
+          <w:color w:val="CE9178"/>
+          <w:kern w:val="0"/>
+          <w:sz w:val="14"/>
+          <w:szCs w:val="14"/>
+          <w:lang w:eastAsia="pt-BR"/>
+        </w:rPr>
+        <w:t>"</w:t>
+      </w:r>
+      <w:proofErr w:type="gramStart"/>
+      <w:r>
+        <w:rPr>
+          <w:rFonts w:ascii="Consolas" w:eastAsia="Times New Roman" w:hAnsi="Consolas" w:cs="Times New Roman"/>
+          <w:color w:val="CE9178"/>
+          <w:kern w:val="0"/>
+          <w:sz w:val="14"/>
+          <w:szCs w:val="14"/>
+          <w:lang w:eastAsia="pt-BR"/>
+        </w:rPr>
+        <w:t xml:space="preserve">bi </w:t>
+      </w:r>
+      <w:proofErr w:type="spellStart"/>
+      <w:r>
+        <w:rPr>
+          <w:rFonts w:ascii="Consolas" w:eastAsia="Times New Roman" w:hAnsi="Consolas" w:cs="Times New Roman"/>
+          <w:color w:val="CE9178"/>
+          <w:kern w:val="0"/>
+          <w:sz w:val="14"/>
+          <w:szCs w:val="14"/>
+          <w:lang w:eastAsia="pt-BR"/>
+        </w:rPr>
+        <w:t>bi</w:t>
+      </w:r>
+      <w:proofErr w:type="gramEnd"/>
+      <w:r>
+        <w:rPr>
+          <w:rFonts w:ascii="Consolas" w:eastAsia="Times New Roman" w:hAnsi="Consolas" w:cs="Times New Roman"/>
+          <w:color w:val="CE9178"/>
+          <w:kern w:val="0"/>
+          <w:sz w:val="14"/>
+          <w:szCs w:val="14"/>
+          <w:lang w:eastAsia="pt-BR"/>
+        </w:rPr>
+        <w:t>-pencil</w:t>
+      </w:r>
+      <w:proofErr w:type="spellEnd"/>
+      <w:r>
+        <w:rPr>
+          <w:rFonts w:ascii="Consolas" w:eastAsia="Times New Roman" w:hAnsi="Consolas" w:cs="Times New Roman"/>
+          <w:color w:val="CE9178"/>
+          <w:kern w:val="0"/>
+          <w:sz w:val="14"/>
+          <w:szCs w:val="14"/>
+          <w:lang w:eastAsia="pt-BR"/>
+        </w:rPr>
+        <w:t>"</w:t>
+      </w:r>
+      <w:r>
+        <w:rPr>
+          <w:rFonts w:ascii="Consolas" w:eastAsia="Times New Roman" w:hAnsi="Consolas" w:cs="Times New Roman"/>
+          <w:color w:val="808080"/>
+          <w:kern w:val="0"/>
+          <w:sz w:val="14"/>
+          <w:szCs w:val="14"/>
+          <w:lang w:eastAsia="pt-BR"/>
+        </w:rPr>
+        <w:t>&gt;&lt;/</w:t>
+      </w:r>
+      <w:r>
+        <w:rPr>
+          <w:rFonts w:ascii="Consolas" w:eastAsia="Times New Roman" w:hAnsi="Consolas" w:cs="Times New Roman"/>
+          <w:color w:val="569CD6"/>
+          <w:kern w:val="0"/>
+          <w:sz w:val="14"/>
+          <w:szCs w:val="14"/>
+          <w:lang w:eastAsia="pt-BR"/>
+        </w:rPr>
+        <w:t>i</w:t>
+      </w:r>
+      <w:r>
+        <w:rPr>
+          <w:rFonts w:ascii="Consolas" w:eastAsia="Times New Roman" w:hAnsi="Consolas" w:cs="Times New Roman"/>
+          <w:color w:val="808080"/>
+          <w:kern w:val="0"/>
+          <w:sz w:val="14"/>
+          <w:szCs w:val="14"/>
+          <w:lang w:eastAsia="pt-BR"/>
+        </w:rPr>
+        <w:t>&gt;</w:t>
+      </w:r>
+    </w:p>
+    <w:p>
+      <w:pPr>
+        <w:shd w:val="clear" w:color="auto" w:fill="1F1F1F"/>
+        <w:spacing w:before="0" w:after="0"/>
+        <w:ind w:left="0" w:right="0"/>
+        <w:rPr>
+          <w:rFonts w:ascii="Consolas" w:eastAsia="Times New Roman" w:hAnsi="Consolas" w:cs="Times New Roman"/>
+          <w:color w:val="CCCCCC"/>
+          <w:kern w:val="0"/>
+          <w:sz w:val="14"/>
+          <w:szCs w:val="14"/>
+          <w:lang w:eastAsia="pt-BR"/>
+        </w:rPr>
+      </w:pPr>
+      <w:r>
+        <w:rPr>
+          <w:rFonts w:ascii="Consolas" w:eastAsia="Times New Roman" w:hAnsi="Consolas" w:cs="Times New Roman"/>
+          <w:color w:val="D4D4D4"/>
+          <w:kern w:val="0"/>
+          <w:sz w:val="14"/>
+          <w:szCs w:val="14"/>
+          <w:lang w:eastAsia="pt-BR"/>
+        </w:rPr>
+        <w:t xml:space="preserve">            </w:t>
+      </w:r>
+      <w:r>
+        <w:rPr>
+          <w:rFonts w:ascii="Consolas" w:eastAsia="Times New Roman" w:hAnsi="Consolas" w:cs="Times New Roman"/>
+          <w:color w:val="808080"/>
+          <w:kern w:val="0"/>
+          <w:sz w:val="14"/>
+          <w:szCs w:val="14"/>
+          <w:lang w:eastAsia="pt-BR"/>
+        </w:rPr>
+        <w:t>&lt;</w:t>
+      </w:r>
+      <w:r>
+        <w:rPr>
+          <w:rFonts w:ascii="Consolas" w:eastAsia="Times New Roman" w:hAnsi="Consolas" w:cs="Times New Roman"/>
+          <w:color w:val="569CD6"/>
+          <w:kern w:val="0"/>
+          <w:sz w:val="14"/>
+          <w:szCs w:val="14"/>
+          <w:lang w:eastAsia="pt-BR"/>
+        </w:rPr>
+        <w:t>i</w:t>
+      </w:r>
+      <w:r>
+        <w:rPr>
+          <w:rFonts w:ascii="Consolas" w:eastAsia="Times New Roman" w:hAnsi="Consolas" w:cs="Times New Roman"/>
+          <w:color w:val="D4D4D4"/>
+          <w:kern w:val="0"/>
+          <w:sz w:val="14"/>
+          <w:szCs w:val="14"/>
+          <w:lang w:eastAsia="pt-BR"/>
+        </w:rPr>
+        <w:t xml:space="preserve"> </w:t>
+      </w:r>
+      <w:proofErr w:type="spellStart"/>
+      <w:r>
+        <w:rPr>
+          <w:rFonts w:ascii="Consolas" w:eastAsia="Times New Roman" w:hAnsi="Consolas" w:cs="Times New Roman"/>
+          <w:color w:val="9CDCFE"/>
+          <w:kern w:val="0"/>
+          <w:sz w:val="14"/>
+          <w:szCs w:val="14"/>
+          <w:lang w:eastAsia="pt-BR"/>
+        </w:rPr>
+        <w:t>className</w:t>
+      </w:r>
+      <w:proofErr w:type="spellEnd"/>
+      <w:r>
+        <w:rPr>
+          <w:rFonts w:ascii="Consolas" w:eastAsia="Times New Roman" w:hAnsi="Consolas" w:cs="Times New Roman"/>
+          <w:color w:val="D4D4D4"/>
+          <w:kern w:val="0"/>
+          <w:sz w:val="14"/>
+          <w:szCs w:val="14"/>
+          <w:lang w:eastAsia="pt-BR"/>
+        </w:rPr>
+        <w:t>=</w:t>
+      </w:r>
+      <w:r>
+        <w:rPr>
+          <w:rFonts w:ascii="Consolas" w:eastAsia="Times New Roman" w:hAnsi="Consolas" w:cs="Times New Roman"/>
+          <w:color w:val="CE9178"/>
+          <w:kern w:val="0"/>
+          <w:sz w:val="14"/>
+          <w:szCs w:val="14"/>
+          <w:lang w:eastAsia="pt-BR"/>
+        </w:rPr>
+        <w:t>"</w:t>
+      </w:r>
+      <w:proofErr w:type="gramStart"/>
+      <w:r>
+        <w:rPr>
+          <w:rFonts w:ascii="Consolas" w:eastAsia="Times New Roman" w:hAnsi="Consolas" w:cs="Times New Roman"/>
+          <w:color w:val="CE9178"/>
+          <w:kern w:val="0"/>
+          <w:sz w:val="14"/>
+          <w:szCs w:val="14"/>
+          <w:lang w:eastAsia="pt-BR"/>
+        </w:rPr>
+        <w:t xml:space="preserve">bi </w:t>
+      </w:r>
+      <w:proofErr w:type="spellStart"/>
+      <w:r>
+        <w:rPr>
+          <w:rFonts w:ascii="Consolas" w:eastAsia="Times New Roman" w:hAnsi="Consolas" w:cs="Times New Roman"/>
+          <w:color w:val="CE9178"/>
+          <w:kern w:val="0"/>
+          <w:sz w:val="14"/>
+          <w:szCs w:val="14"/>
+          <w:lang w:eastAsia="pt-BR"/>
+        </w:rPr>
+        <w:t>bi</w:t>
+      </w:r>
+      <w:proofErr w:type="gramEnd"/>
+      <w:r>
+        <w:rPr>
+          <w:rFonts w:ascii="Consolas" w:eastAsia="Times New Roman" w:hAnsi="Consolas" w:cs="Times New Roman"/>
+          <w:color w:val="CE9178"/>
+          <w:kern w:val="0"/>
+          <w:sz w:val="14"/>
+          <w:szCs w:val="14"/>
+          <w:lang w:eastAsia="pt-BR"/>
+        </w:rPr>
+        <w:t>-trash</w:t>
+      </w:r>
+      <w:proofErr w:type="spellEnd"/>
+      <w:r>
+        <w:rPr>
+          <w:rFonts w:ascii="Consolas" w:eastAsia="Times New Roman" w:hAnsi="Consolas" w:cs="Times New Roman"/>
+          <w:color w:val="CE9178"/>
+          <w:kern w:val="0"/>
+          <w:sz w:val="14"/>
+          <w:szCs w:val="14"/>
+          <w:lang w:eastAsia="pt-BR"/>
+        </w:rPr>
+        <w:t>"</w:t>
+      </w:r>
+      <w:r>
+        <w:rPr>
+          <w:rFonts w:ascii="Consolas" w:eastAsia="Times New Roman" w:hAnsi="Consolas" w:cs="Times New Roman"/>
+          <w:color w:val="808080"/>
+          <w:kern w:val="0"/>
+          <w:sz w:val="14"/>
+          <w:szCs w:val="14"/>
+          <w:lang w:eastAsia="pt-BR"/>
+        </w:rPr>
+        <w:t>&gt;&lt;/</w:t>
+      </w:r>
+      <w:r>
+        <w:rPr>
+          <w:rFonts w:ascii="Consolas" w:eastAsia="Times New Roman" w:hAnsi="Consolas" w:cs="Times New Roman"/>
+          <w:color w:val="569CD6"/>
+          <w:kern w:val="0"/>
+          <w:sz w:val="14"/>
+          <w:szCs w:val="14"/>
+          <w:lang w:eastAsia="pt-BR"/>
+        </w:rPr>
+        <w:t>i</w:t>
+      </w:r>
+      <w:r>
+        <w:rPr>
+          <w:rFonts w:ascii="Consolas" w:eastAsia="Times New Roman" w:hAnsi="Consolas" w:cs="Times New Roman"/>
+          <w:color w:val="808080"/>
+          <w:kern w:val="0"/>
+          <w:sz w:val="14"/>
+          <w:szCs w:val="14"/>
+          <w:lang w:eastAsia="pt-BR"/>
+        </w:rPr>
+        <w:t>&gt;</w:t>
+      </w:r>
+    </w:p>
+    <w:p>
+      <w:pPr>
+        <w:shd w:val="clear" w:color="auto" w:fill="1F1F1F"/>
+        <w:spacing w:before="0" w:after="0"/>
+        <w:ind w:left="0" w:right="0"/>
+        <w:rPr>
+          <w:rFonts w:ascii="Consolas" w:eastAsia="Times New Roman" w:hAnsi="Consolas" w:cs="Times New Roman"/>
+          <w:color w:val="CCCCCC"/>
+          <w:kern w:val="0"/>
+          <w:sz w:val="21"/>
+          <w:szCs w:val="21"/>
+          <w:lang w:eastAsia="pt-BR"/>
+        </w:rPr>
+      </w:pPr>
+      <w:r>
+        <w:rPr>
+          <w:rFonts w:ascii="Consolas" w:eastAsia="Times New Roman" w:hAnsi="Consolas" w:cs="Times New Roman"/>
+          <w:color w:val="808080"/>
+          <w:kern w:val="0"/>
+          <w:sz w:val="14"/>
+          <w:szCs w:val="14"/>
+          <w:lang w:eastAsia="pt-BR"/>
+        </w:rPr>
+        <w:t>&lt;/</w:t>
+      </w:r>
+      <w:proofErr w:type="spellStart"/>
+      <w:r>
+        <w:rPr>
+          <w:rFonts w:ascii="Consolas" w:eastAsia="Times New Roman" w:hAnsi="Consolas" w:cs="Times New Roman"/>
+          <w:color w:val="569CD6"/>
+          <w:kern w:val="0"/>
+          <w:sz w:val="14"/>
+          <w:szCs w:val="14"/>
+          <w:lang w:eastAsia="pt-BR"/>
+        </w:rPr>
+        <w:t>div</w:t>
+      </w:r>
+      <w:proofErr w:type="spellEnd"/>
+      <w:proofErr w:type="gramStart"/>
+      <w:r>
+        <w:rPr>
+          <w:rFonts w:ascii="Consolas" w:eastAsia="Times New Roman" w:hAnsi="Consolas" w:cs="Times New Roman"/>
+          <w:color w:val="808080"/>
+          <w:kern w:val="0"/>
+          <w:sz w:val="14"/>
+          <w:szCs w:val="14"/>
+          <w:lang w:eastAsia="pt-BR"/>
+        </w:rPr>
+        <w:t>&gt;</w:t>
+      </w:r>
+      <w:r>
+        <w:rPr>
+          <w:rFonts w:ascii="Consolas" w:eastAsia="Times New Roman" w:hAnsi="Consolas" w:cs="Times New Roman"/>
+          <w:color w:val="569CD6"/>
+          <w:kern w:val="0"/>
+          <w:sz w:val="14"/>
+          <w:szCs w:val="14"/>
+          <w:lang w:eastAsia="pt-BR"/>
+        </w:rPr>
+        <w:t>{</w:t>
+      </w:r>
+      <w:proofErr w:type="gramEnd"/>
+      <w:r>
+        <w:rPr>
+          <w:rFonts w:ascii="Consolas" w:eastAsia="Times New Roman" w:hAnsi="Consolas" w:cs="Times New Roman"/>
+          <w:color w:val="6A9955"/>
+          <w:kern w:val="0"/>
+          <w:sz w:val="14"/>
+          <w:szCs w:val="14"/>
+          <w:lang w:eastAsia="pt-BR"/>
+        </w:rPr>
+        <w:t xml:space="preserve">/*ícones de edição e exclusão vindos do </w:t>
+      </w:r>
+      <w:proofErr w:type="spellStart"/>
+      <w:r>
+        <w:rPr>
+          <w:rFonts w:ascii="Consolas" w:eastAsia="Times New Roman" w:hAnsi="Consolas" w:cs="Times New Roman"/>
+          <w:color w:val="6A9955"/>
+          <w:kern w:val="0"/>
+          <w:sz w:val="14"/>
+          <w:szCs w:val="14"/>
+          <w:lang w:eastAsia="pt-BR"/>
+        </w:rPr>
+        <w:t>bootstrap</w:t>
+      </w:r>
+      <w:proofErr w:type="spellEnd"/>
+      <w:r>
+        <w:rPr>
+          <w:rFonts w:ascii="Consolas" w:eastAsia="Times New Roman" w:hAnsi="Consolas" w:cs="Times New Roman"/>
+          <w:color w:val="6A9955"/>
+          <w:kern w:val="0"/>
+          <w:sz w:val="14"/>
+          <w:szCs w:val="14"/>
+          <w:lang w:eastAsia="pt-BR"/>
+        </w:rPr>
+        <w:t>*/</w:t>
+      </w:r>
+      <w:r>
+        <w:rPr>
+          <w:rFonts w:ascii="Consolas" w:eastAsia="Times New Roman" w:hAnsi="Consolas" w:cs="Times New Roman"/>
+          <w:color w:val="569CD6"/>
+          <w:kern w:val="0"/>
+          <w:sz w:val="14"/>
+          <w:szCs w:val="14"/>
+          <w:lang w:eastAsia="pt-BR"/>
+        </w:rPr>
+        <w:t>}</w:t>
       </w:r>
     </w:p>
     <w:p>

</xml_diff>

<commit_message>
req. http - api
</commit_message>
<xml_diff>
--- a/todo_react/Todo.docx
+++ b/todo_react/Todo.docx
@@ -72,7 +72,7 @@
                               </a:ln>
                               <a:extLst>
                                 <a:ext uri="{C572A759-6A51-4108-AA02-DFA0A04FC94B}">
-                                  <ma14:wrappingTextBoxFlag xmlns:ma14="http://schemas.microsoft.com/office/mac/drawingml/2011/main" xmlns:o="urn:schemas-microsoft-com:office:office" xmlns:v="urn:schemas-microsoft-com:vml" xmlns:w10="urn:schemas-microsoft-com:office:word" xmlns:w="http://schemas.openxmlformats.org/wordprocessingml/2006/main" xmlns:p="http://schemas.openxmlformats.org/presentationml/2006/main" xmlns="" xmlns:lc="http://schemas.openxmlformats.org/drawingml/2006/lockedCanvas" val="1"/>
+                                  <ma14:wrappingTextBoxFlag xmlns:lc="http://schemas.openxmlformats.org/drawingml/2006/lockedCanvas" xmlns="" xmlns:p="http://schemas.openxmlformats.org/presentationml/2006/main" xmlns:w="http://schemas.openxmlformats.org/wordprocessingml/2006/main" xmlns:w10="urn:schemas-microsoft-com:office:word" xmlns:v="urn:schemas-microsoft-com:vml" xmlns:o="urn:schemas-microsoft-com:office:office" xmlns:ma14="http://schemas.microsoft.com/office/mac/drawingml/2011/main" val="1"/>
                                 </a:ext>
                               </a:extLst>
                             </wps:spPr>
@@ -86,16 +86,8 @@
                                     <w:rPr>
                                       <w:lang w:bidi="pt-BR"/>
                                     </w:rPr>
-                                    <w:t xml:space="preserve">Todo </w:t>
+                                    <w:t>Todo React</w:t>
                                   </w:r>
-                                  <w:proofErr w:type="spellStart"/>
-                                  <w:r>
-                                    <w:rPr>
-                                      <w:lang w:bidi="pt-BR"/>
-                                    </w:rPr>
-                                    <w:t>React</w:t>
-                                  </w:r>
-                                  <w:proofErr w:type="spellEnd"/>
                                 </w:p>
                               </w:txbxContent>
                             </wps:txbx>
@@ -122,16 +114,8 @@
                               <w:rPr>
                                 <w:lang w:bidi="pt-BR"/>
                               </w:rPr>
-                              <w:t xml:space="preserve">Todo </w:t>
+                              <w:t>Todo React</w:t>
                             </w:r>
-                            <w:proofErr w:type="spellStart"/>
-                            <w:r>
-                              <w:rPr>
-                                <w:lang w:bidi="pt-BR"/>
-                              </w:rPr>
-                              <w:t>React</w:t>
-                            </w:r>
-                            <w:proofErr w:type="spellEnd"/>
                           </w:p>
                         </w:txbxContent>
                       </v:textbox>
@@ -30469,6 +30453,1266 @@
           <w:sz w:val="20"/>
         </w:rPr>
       </w:pPr>
+    </w:p>
+    <w:p>
+      <w:pPr>
+        <w:spacing w:before="0" w:after="0"/>
+        <w:ind w:left="0" w:right="0"/>
+        <w:rPr>
+          <w:b/>
+          <w:bCs/>
+          <w:color w:val="000000" w:themeColor="text1"/>
+          <w:sz w:val="20"/>
+        </w:rPr>
+      </w:pPr>
+      <w:r>
+        <w:rPr>
+          <w:b/>
+          <w:bCs/>
+          <w:color w:val="000000" w:themeColor="text1"/>
+          <w:sz w:val="20"/>
+        </w:rPr>
+        <w:t>Req</w:t>
+      </w:r>
+      <w:r>
+        <w:rPr>
+          <w:b/>
+          <w:bCs/>
+          <w:color w:val="000000" w:themeColor="text1"/>
+          <w:sz w:val="20"/>
+        </w:rPr>
+        <w:t xml:space="preserve"> HTTP (API exibida no front-</w:t>
+      </w:r>
+      <w:proofErr w:type="spellStart"/>
+      <w:r>
+        <w:rPr>
+          <w:b/>
+          <w:bCs/>
+          <w:color w:val="000000" w:themeColor="text1"/>
+          <w:sz w:val="20"/>
+        </w:rPr>
+        <w:t>end</w:t>
+      </w:r>
+      <w:proofErr w:type="spellEnd"/>
+      <w:r>
+        <w:rPr>
+          <w:b/>
+          <w:bCs/>
+          <w:color w:val="000000" w:themeColor="text1"/>
+          <w:sz w:val="20"/>
+        </w:rPr>
+        <w:t>)</w:t>
+      </w:r>
+    </w:p>
+    <w:p>
+      <w:pPr>
+        <w:spacing w:before="0" w:after="0"/>
+        <w:ind w:left="0" w:right="0"/>
+        <w:rPr>
+          <w:b/>
+          <w:bCs/>
+          <w:color w:val="000000" w:themeColor="text1"/>
+          <w:sz w:val="20"/>
+        </w:rPr>
+      </w:pPr>
+    </w:p>
+    <w:p>
+      <w:pPr>
+        <w:spacing w:before="0" w:after="0"/>
+        <w:ind w:left="0" w:right="0"/>
+        <w:rPr>
+          <w:b/>
+          <w:bCs/>
+          <w:i/>
+          <w:iCs/>
+          <w:color w:val="000000" w:themeColor="text1"/>
+          <w:sz w:val="20"/>
+        </w:rPr>
+      </w:pPr>
+      <w:proofErr w:type="spellStart"/>
+      <w:r>
+        <w:rPr>
+          <w:b/>
+          <w:bCs/>
+          <w:i/>
+          <w:iCs/>
+          <w:color w:val="000000" w:themeColor="text1"/>
+          <w:sz w:val="20"/>
+        </w:rPr>
+        <w:t>Home.jsx</w:t>
+      </w:r>
+      <w:proofErr w:type="spellEnd"/>
+    </w:p>
+    <w:p>
+      <w:pPr>
+        <w:shd w:val="clear" w:color="auto" w:fill="1F1F1F"/>
+        <w:spacing w:before="0" w:after="0"/>
+        <w:ind w:left="0" w:right="0"/>
+        <w:rPr>
+          <w:rFonts w:ascii="Consolas" w:eastAsia="Times New Roman" w:hAnsi="Consolas" w:cs="Times New Roman"/>
+          <w:color w:val="CCCCCC"/>
+          <w:kern w:val="0"/>
+          <w:sz w:val="14"/>
+          <w:szCs w:val="14"/>
+          <w:lang w:eastAsia="pt-BR"/>
+        </w:rPr>
+      </w:pPr>
+      <w:proofErr w:type="spellStart"/>
+      <w:r>
+        <w:rPr>
+          <w:rFonts w:ascii="Consolas" w:eastAsia="Times New Roman" w:hAnsi="Consolas" w:cs="Times New Roman"/>
+          <w:color w:val="569CD6"/>
+          <w:kern w:val="0"/>
+          <w:sz w:val="14"/>
+          <w:szCs w:val="14"/>
+          <w:lang w:eastAsia="pt-BR"/>
+        </w:rPr>
+        <w:t>const</w:t>
+      </w:r>
+      <w:proofErr w:type="spellEnd"/>
+      <w:r>
+        <w:rPr>
+          <w:rFonts w:ascii="Consolas" w:eastAsia="Times New Roman" w:hAnsi="Consolas" w:cs="Times New Roman"/>
+          <w:color w:val="CCCCCC"/>
+          <w:kern w:val="0"/>
+          <w:sz w:val="14"/>
+          <w:szCs w:val="14"/>
+          <w:lang w:eastAsia="pt-BR"/>
+        </w:rPr>
+        <w:t xml:space="preserve"> </w:t>
+      </w:r>
+      <w:proofErr w:type="spellStart"/>
+      <w:r>
+        <w:rPr>
+          <w:rFonts w:ascii="Consolas" w:eastAsia="Times New Roman" w:hAnsi="Consolas" w:cs="Times New Roman"/>
+          <w:color w:val="DCDCAA"/>
+          <w:kern w:val="0"/>
+          <w:sz w:val="14"/>
+          <w:szCs w:val="14"/>
+          <w:lang w:eastAsia="pt-BR"/>
+        </w:rPr>
+        <w:t>getTopRatedMovies</w:t>
+      </w:r>
+      <w:proofErr w:type="spellEnd"/>
+      <w:r>
+        <w:rPr>
+          <w:rFonts w:ascii="Consolas" w:eastAsia="Times New Roman" w:hAnsi="Consolas" w:cs="Times New Roman"/>
+          <w:color w:val="CCCCCC"/>
+          <w:kern w:val="0"/>
+          <w:sz w:val="14"/>
+          <w:szCs w:val="14"/>
+          <w:lang w:eastAsia="pt-BR"/>
+        </w:rPr>
+        <w:t xml:space="preserve"> </w:t>
+      </w:r>
+      <w:r>
+        <w:rPr>
+          <w:rFonts w:ascii="Consolas" w:eastAsia="Times New Roman" w:hAnsi="Consolas" w:cs="Times New Roman"/>
+          <w:color w:val="D4D4D4"/>
+          <w:kern w:val="0"/>
+          <w:sz w:val="14"/>
+          <w:szCs w:val="14"/>
+          <w:lang w:eastAsia="pt-BR"/>
+        </w:rPr>
+        <w:t>=</w:t>
+      </w:r>
+      <w:r>
+        <w:rPr>
+          <w:rFonts w:ascii="Consolas" w:eastAsia="Times New Roman" w:hAnsi="Consolas" w:cs="Times New Roman"/>
+          <w:color w:val="CCCCCC"/>
+          <w:kern w:val="0"/>
+          <w:sz w:val="14"/>
+          <w:szCs w:val="14"/>
+          <w:lang w:eastAsia="pt-BR"/>
+        </w:rPr>
+        <w:t xml:space="preserve"> </w:t>
+      </w:r>
+      <w:proofErr w:type="spellStart"/>
+      <w:r>
+        <w:rPr>
+          <w:rFonts w:ascii="Consolas" w:eastAsia="Times New Roman" w:hAnsi="Consolas" w:cs="Times New Roman"/>
+          <w:color w:val="569CD6"/>
+          <w:kern w:val="0"/>
+          <w:sz w:val="14"/>
+          <w:szCs w:val="14"/>
+          <w:lang w:eastAsia="pt-BR"/>
+        </w:rPr>
+        <w:t>async</w:t>
+      </w:r>
+      <w:proofErr w:type="spellEnd"/>
+      <w:r>
+        <w:rPr>
+          <w:rFonts w:ascii="Consolas" w:eastAsia="Times New Roman" w:hAnsi="Consolas" w:cs="Times New Roman"/>
+          <w:color w:val="CCCCCC"/>
+          <w:kern w:val="0"/>
+          <w:sz w:val="14"/>
+          <w:szCs w:val="14"/>
+          <w:lang w:eastAsia="pt-BR"/>
+        </w:rPr>
+        <w:t xml:space="preserve"> (</w:t>
+      </w:r>
+      <w:proofErr w:type="spellStart"/>
+      <w:r>
+        <w:rPr>
+          <w:rFonts w:ascii="Consolas" w:eastAsia="Times New Roman" w:hAnsi="Consolas" w:cs="Times New Roman"/>
+          <w:color w:val="9CDCFE"/>
+          <w:kern w:val="0"/>
+          <w:sz w:val="14"/>
+          <w:szCs w:val="14"/>
+          <w:lang w:eastAsia="pt-BR"/>
+        </w:rPr>
+        <w:t>url</w:t>
+      </w:r>
+      <w:proofErr w:type="spellEnd"/>
+      <w:r>
+        <w:rPr>
+          <w:rFonts w:ascii="Consolas" w:eastAsia="Times New Roman" w:hAnsi="Consolas" w:cs="Times New Roman"/>
+          <w:color w:val="CCCCCC"/>
+          <w:kern w:val="0"/>
+          <w:sz w:val="14"/>
+          <w:szCs w:val="14"/>
+          <w:lang w:eastAsia="pt-BR"/>
+        </w:rPr>
+        <w:t xml:space="preserve">) </w:t>
+      </w:r>
+      <w:r>
+        <w:rPr>
+          <w:rFonts w:ascii="Consolas" w:eastAsia="Times New Roman" w:hAnsi="Consolas" w:cs="Times New Roman"/>
+          <w:color w:val="569CD6"/>
+          <w:kern w:val="0"/>
+          <w:sz w:val="14"/>
+          <w:szCs w:val="14"/>
+          <w:lang w:eastAsia="pt-BR"/>
+        </w:rPr>
+        <w:t>=&gt;</w:t>
+      </w:r>
+      <w:r>
+        <w:rPr>
+          <w:rFonts w:ascii="Consolas" w:eastAsia="Times New Roman" w:hAnsi="Consolas" w:cs="Times New Roman"/>
+          <w:color w:val="CCCCCC"/>
+          <w:kern w:val="0"/>
+          <w:sz w:val="14"/>
+          <w:szCs w:val="14"/>
+          <w:lang w:eastAsia="pt-BR"/>
+        </w:rPr>
+        <w:t xml:space="preserve"> {</w:t>
+      </w:r>
+    </w:p>
+    <w:p>
+      <w:pPr>
+        <w:shd w:val="clear" w:color="auto" w:fill="1F1F1F"/>
+        <w:spacing w:before="0" w:after="0"/>
+        <w:ind w:left="0" w:right="0"/>
+        <w:rPr>
+          <w:rFonts w:ascii="Consolas" w:eastAsia="Times New Roman" w:hAnsi="Consolas" w:cs="Times New Roman"/>
+          <w:color w:val="CCCCCC"/>
+          <w:kern w:val="0"/>
+          <w:sz w:val="14"/>
+          <w:szCs w:val="14"/>
+          <w:lang w:eastAsia="pt-BR"/>
+        </w:rPr>
+      </w:pPr>
+      <w:r>
+        <w:rPr>
+          <w:rFonts w:ascii="Consolas" w:eastAsia="Times New Roman" w:hAnsi="Consolas" w:cs="Times New Roman"/>
+          <w:color w:val="CCCCCC"/>
+          <w:kern w:val="0"/>
+          <w:sz w:val="14"/>
+          <w:szCs w:val="14"/>
+          <w:lang w:eastAsia="pt-BR"/>
+        </w:rPr>
+        <w:t xml:space="preserve">    </w:t>
+      </w:r>
+      <w:proofErr w:type="spellStart"/>
+      <w:r>
+        <w:rPr>
+          <w:rFonts w:ascii="Consolas" w:eastAsia="Times New Roman" w:hAnsi="Consolas" w:cs="Times New Roman"/>
+          <w:color w:val="DCDCAA"/>
+          <w:kern w:val="0"/>
+          <w:sz w:val="14"/>
+          <w:szCs w:val="14"/>
+          <w:lang w:eastAsia="pt-BR"/>
+        </w:rPr>
+        <w:t>setTopMovies</w:t>
+      </w:r>
+      <w:proofErr w:type="spellEnd"/>
+      <w:r>
+        <w:rPr>
+          <w:rFonts w:ascii="Consolas" w:eastAsia="Times New Roman" w:hAnsi="Consolas" w:cs="Times New Roman"/>
+          <w:color w:val="CCCCCC"/>
+          <w:kern w:val="0"/>
+          <w:sz w:val="14"/>
+          <w:szCs w:val="14"/>
+          <w:lang w:eastAsia="pt-BR"/>
+        </w:rPr>
+        <w:t>(</w:t>
+      </w:r>
+      <w:proofErr w:type="spellStart"/>
+      <w:proofErr w:type="gramStart"/>
+      <w:r>
+        <w:rPr>
+          <w:rFonts w:ascii="Consolas" w:eastAsia="Times New Roman" w:hAnsi="Consolas" w:cs="Times New Roman"/>
+          <w:color w:val="9CDCFE"/>
+          <w:kern w:val="0"/>
+          <w:sz w:val="14"/>
+          <w:szCs w:val="14"/>
+          <w:lang w:eastAsia="pt-BR"/>
+        </w:rPr>
+        <w:t>data</w:t>
+      </w:r>
+      <w:r>
+        <w:rPr>
+          <w:rFonts w:ascii="Consolas" w:eastAsia="Times New Roman" w:hAnsi="Consolas" w:cs="Times New Roman"/>
+          <w:color w:val="CCCCCC"/>
+          <w:kern w:val="0"/>
+          <w:sz w:val="14"/>
+          <w:szCs w:val="14"/>
+          <w:lang w:eastAsia="pt-BR"/>
+        </w:rPr>
+        <w:t>.</w:t>
+      </w:r>
+      <w:r>
+        <w:rPr>
+          <w:rFonts w:ascii="Consolas" w:eastAsia="Times New Roman" w:hAnsi="Consolas" w:cs="Times New Roman"/>
+          <w:color w:val="9CDCFE"/>
+          <w:kern w:val="0"/>
+          <w:sz w:val="14"/>
+          <w:szCs w:val="14"/>
+          <w:lang w:eastAsia="pt-BR"/>
+        </w:rPr>
+        <w:t>results</w:t>
+      </w:r>
+      <w:proofErr w:type="spellEnd"/>
+      <w:proofErr w:type="gramEnd"/>
+      <w:r>
+        <w:rPr>
+          <w:rFonts w:ascii="Consolas" w:eastAsia="Times New Roman" w:hAnsi="Consolas" w:cs="Times New Roman"/>
+          <w:color w:val="CCCCCC"/>
+          <w:kern w:val="0"/>
+          <w:sz w:val="14"/>
+          <w:szCs w:val="14"/>
+          <w:lang w:eastAsia="pt-BR"/>
+        </w:rPr>
+        <w:t xml:space="preserve">); </w:t>
+      </w:r>
+      <w:r>
+        <w:rPr>
+          <w:rFonts w:ascii="Consolas" w:eastAsia="Times New Roman" w:hAnsi="Consolas" w:cs="Times New Roman"/>
+          <w:color w:val="6A9955"/>
+          <w:kern w:val="0"/>
+          <w:sz w:val="14"/>
+          <w:szCs w:val="14"/>
+          <w:lang w:eastAsia="pt-BR"/>
+        </w:rPr>
+        <w:t>//dados dos filmes</w:t>
+      </w:r>
+    </w:p>
+    <w:p>
+      <w:pPr>
+        <w:shd w:val="clear" w:color="auto" w:fill="1F1F1F"/>
+        <w:spacing w:before="0" w:after="0"/>
+        <w:ind w:left="0" w:right="0"/>
+        <w:rPr>
+          <w:rFonts w:ascii="Consolas" w:eastAsia="Times New Roman" w:hAnsi="Consolas" w:cs="Times New Roman"/>
+          <w:color w:val="CCCCCC"/>
+          <w:kern w:val="0"/>
+          <w:sz w:val="14"/>
+          <w:szCs w:val="14"/>
+          <w:lang w:eastAsia="pt-BR"/>
+        </w:rPr>
+      </w:pPr>
+      <w:r>
+        <w:rPr>
+          <w:rFonts w:ascii="Consolas" w:eastAsia="Times New Roman" w:hAnsi="Consolas" w:cs="Times New Roman"/>
+          <w:color w:val="CCCCCC"/>
+          <w:kern w:val="0"/>
+          <w:sz w:val="14"/>
+          <w:szCs w:val="14"/>
+          <w:lang w:eastAsia="pt-BR"/>
+        </w:rPr>
+        <w:t>  };</w:t>
+      </w:r>
+    </w:p>
+    <w:p>
+      <w:pPr>
+        <w:spacing w:before="0" w:after="0"/>
+        <w:ind w:left="0" w:right="0"/>
+        <w:rPr>
+          <w:b/>
+          <w:bCs/>
+          <w:i/>
+          <w:iCs/>
+          <w:color w:val="000000" w:themeColor="text1"/>
+          <w:sz w:val="20"/>
+        </w:rPr>
+      </w:pPr>
+    </w:p>
+    <w:p>
+      <w:pPr>
+        <w:shd w:val="clear" w:color="auto" w:fill="1F1F1F"/>
+        <w:spacing w:before="0" w:after="0"/>
+        <w:ind w:left="0" w:right="0"/>
+        <w:rPr>
+          <w:rFonts w:ascii="Consolas" w:eastAsia="Times New Roman" w:hAnsi="Consolas" w:cs="Times New Roman"/>
+          <w:color w:val="CCCCCC"/>
+          <w:kern w:val="0"/>
+          <w:sz w:val="14"/>
+          <w:szCs w:val="14"/>
+          <w:lang w:eastAsia="pt-BR"/>
+        </w:rPr>
+      </w:pPr>
+      <w:proofErr w:type="spellStart"/>
+      <w:proofErr w:type="gramStart"/>
+      <w:r>
+        <w:rPr>
+          <w:rFonts w:ascii="Consolas" w:eastAsia="Times New Roman" w:hAnsi="Consolas" w:cs="Times New Roman"/>
+          <w:color w:val="DCDCAA"/>
+          <w:kern w:val="0"/>
+          <w:sz w:val="14"/>
+          <w:szCs w:val="14"/>
+          <w:lang w:eastAsia="pt-BR"/>
+        </w:rPr>
+        <w:t>useEffect</w:t>
+      </w:r>
+      <w:proofErr w:type="spellEnd"/>
+      <w:r>
+        <w:rPr>
+          <w:rFonts w:ascii="Consolas" w:eastAsia="Times New Roman" w:hAnsi="Consolas" w:cs="Times New Roman"/>
+          <w:color w:val="CCCCCC"/>
+          <w:kern w:val="0"/>
+          <w:sz w:val="14"/>
+          <w:szCs w:val="14"/>
+          <w:lang w:eastAsia="pt-BR"/>
+        </w:rPr>
+        <w:t>(</w:t>
+      </w:r>
+      <w:proofErr w:type="gramEnd"/>
+      <w:r>
+        <w:rPr>
+          <w:rFonts w:ascii="Consolas" w:eastAsia="Times New Roman" w:hAnsi="Consolas" w:cs="Times New Roman"/>
+          <w:color w:val="CCCCCC"/>
+          <w:kern w:val="0"/>
+          <w:sz w:val="14"/>
+          <w:szCs w:val="14"/>
+          <w:lang w:eastAsia="pt-BR"/>
+        </w:rPr>
+        <w:t xml:space="preserve">() </w:t>
+      </w:r>
+      <w:r>
+        <w:rPr>
+          <w:rFonts w:ascii="Consolas" w:eastAsia="Times New Roman" w:hAnsi="Consolas" w:cs="Times New Roman"/>
+          <w:color w:val="569CD6"/>
+          <w:kern w:val="0"/>
+          <w:sz w:val="14"/>
+          <w:szCs w:val="14"/>
+          <w:lang w:eastAsia="pt-BR"/>
+        </w:rPr>
+        <w:t>=&gt;</w:t>
+      </w:r>
+      <w:r>
+        <w:rPr>
+          <w:rFonts w:ascii="Consolas" w:eastAsia="Times New Roman" w:hAnsi="Consolas" w:cs="Times New Roman"/>
+          <w:color w:val="CCCCCC"/>
+          <w:kern w:val="0"/>
+          <w:sz w:val="14"/>
+          <w:szCs w:val="14"/>
+          <w:lang w:eastAsia="pt-BR"/>
+        </w:rPr>
+        <w:t xml:space="preserve"> {</w:t>
+      </w:r>
+    </w:p>
+    <w:p>
+      <w:pPr>
+        <w:shd w:val="clear" w:color="auto" w:fill="1F1F1F"/>
+        <w:spacing w:before="0" w:after="0"/>
+        <w:ind w:left="0" w:right="0"/>
+        <w:rPr>
+          <w:rFonts w:ascii="Consolas" w:eastAsia="Times New Roman" w:hAnsi="Consolas" w:cs="Times New Roman"/>
+          <w:color w:val="CCCCCC"/>
+          <w:kern w:val="0"/>
+          <w:sz w:val="14"/>
+          <w:szCs w:val="14"/>
+          <w:lang w:eastAsia="pt-BR"/>
+        </w:rPr>
+      </w:pPr>
+      <w:r>
+        <w:rPr>
+          <w:rFonts w:ascii="Consolas" w:eastAsia="Times New Roman" w:hAnsi="Consolas" w:cs="Times New Roman"/>
+          <w:color w:val="CCCCCC"/>
+          <w:kern w:val="0"/>
+          <w:sz w:val="14"/>
+          <w:szCs w:val="14"/>
+          <w:lang w:eastAsia="pt-BR"/>
+        </w:rPr>
+        <w:t xml:space="preserve">    </w:t>
+      </w:r>
+      <w:proofErr w:type="spellStart"/>
+      <w:r>
+        <w:rPr>
+          <w:rFonts w:ascii="Consolas" w:eastAsia="Times New Roman" w:hAnsi="Consolas" w:cs="Times New Roman"/>
+          <w:color w:val="569CD6"/>
+          <w:kern w:val="0"/>
+          <w:sz w:val="14"/>
+          <w:szCs w:val="14"/>
+          <w:lang w:eastAsia="pt-BR"/>
+        </w:rPr>
+        <w:t>const</w:t>
+      </w:r>
+      <w:proofErr w:type="spellEnd"/>
+      <w:r>
+        <w:rPr>
+          <w:rFonts w:ascii="Consolas" w:eastAsia="Times New Roman" w:hAnsi="Consolas" w:cs="Times New Roman"/>
+          <w:color w:val="CCCCCC"/>
+          <w:kern w:val="0"/>
+          <w:sz w:val="14"/>
+          <w:szCs w:val="14"/>
+          <w:lang w:eastAsia="pt-BR"/>
+        </w:rPr>
+        <w:t xml:space="preserve"> </w:t>
+      </w:r>
+      <w:proofErr w:type="spellStart"/>
+      <w:r>
+        <w:rPr>
+          <w:rFonts w:ascii="Consolas" w:eastAsia="Times New Roman" w:hAnsi="Consolas" w:cs="Times New Roman"/>
+          <w:color w:val="4FC1FF"/>
+          <w:kern w:val="0"/>
+          <w:sz w:val="14"/>
+          <w:szCs w:val="14"/>
+          <w:lang w:eastAsia="pt-BR"/>
+        </w:rPr>
+        <w:t>topRatedUrl</w:t>
+      </w:r>
+      <w:proofErr w:type="spellEnd"/>
+      <w:r>
+        <w:rPr>
+          <w:rFonts w:ascii="Consolas" w:eastAsia="Times New Roman" w:hAnsi="Consolas" w:cs="Times New Roman"/>
+          <w:color w:val="CCCCCC"/>
+          <w:kern w:val="0"/>
+          <w:sz w:val="14"/>
+          <w:szCs w:val="14"/>
+          <w:lang w:eastAsia="pt-BR"/>
+        </w:rPr>
+        <w:t xml:space="preserve"> </w:t>
+      </w:r>
+      <w:r>
+        <w:rPr>
+          <w:rFonts w:ascii="Consolas" w:eastAsia="Times New Roman" w:hAnsi="Consolas" w:cs="Times New Roman"/>
+          <w:color w:val="D4D4D4"/>
+          <w:kern w:val="0"/>
+          <w:sz w:val="14"/>
+          <w:szCs w:val="14"/>
+          <w:lang w:eastAsia="pt-BR"/>
+        </w:rPr>
+        <w:t>=</w:t>
+      </w:r>
+      <w:r>
+        <w:rPr>
+          <w:rFonts w:ascii="Consolas" w:eastAsia="Times New Roman" w:hAnsi="Consolas" w:cs="Times New Roman"/>
+          <w:color w:val="CCCCCC"/>
+          <w:kern w:val="0"/>
+          <w:sz w:val="14"/>
+          <w:szCs w:val="14"/>
+          <w:lang w:eastAsia="pt-BR"/>
+        </w:rPr>
+        <w:t xml:space="preserve"> </w:t>
+      </w:r>
+      <w:r>
+        <w:rPr>
+          <w:rFonts w:ascii="Consolas" w:eastAsia="Times New Roman" w:hAnsi="Consolas" w:cs="Times New Roman"/>
+          <w:color w:val="CE9178"/>
+          <w:kern w:val="0"/>
+          <w:sz w:val="14"/>
+          <w:szCs w:val="14"/>
+          <w:lang w:eastAsia="pt-BR"/>
+        </w:rPr>
+        <w:t>`</w:t>
+      </w:r>
+      <w:r>
+        <w:rPr>
+          <w:rFonts w:ascii="Consolas" w:eastAsia="Times New Roman" w:hAnsi="Consolas" w:cs="Times New Roman"/>
+          <w:color w:val="569CD6"/>
+          <w:kern w:val="0"/>
+          <w:sz w:val="14"/>
+          <w:szCs w:val="14"/>
+          <w:lang w:eastAsia="pt-BR"/>
+        </w:rPr>
+        <w:t>${</w:t>
+      </w:r>
+      <w:proofErr w:type="spellStart"/>
+      <w:r>
+        <w:rPr>
+          <w:rFonts w:ascii="Consolas" w:eastAsia="Times New Roman" w:hAnsi="Consolas" w:cs="Times New Roman"/>
+          <w:color w:val="9CDCFE"/>
+          <w:kern w:val="0"/>
+          <w:sz w:val="14"/>
+          <w:szCs w:val="14"/>
+          <w:lang w:eastAsia="pt-BR"/>
+        </w:rPr>
+        <w:t>moviesURL</w:t>
+      </w:r>
+      <w:proofErr w:type="spellEnd"/>
+      <w:r>
+        <w:rPr>
+          <w:rFonts w:ascii="Consolas" w:eastAsia="Times New Roman" w:hAnsi="Consolas" w:cs="Times New Roman"/>
+          <w:color w:val="569CD6"/>
+          <w:kern w:val="0"/>
+          <w:sz w:val="14"/>
+          <w:szCs w:val="14"/>
+          <w:lang w:eastAsia="pt-BR"/>
+        </w:rPr>
+        <w:t>}</w:t>
+      </w:r>
+      <w:proofErr w:type="spellStart"/>
+      <w:r>
+        <w:rPr>
+          <w:rFonts w:ascii="Consolas" w:eastAsia="Times New Roman" w:hAnsi="Consolas" w:cs="Times New Roman"/>
+          <w:color w:val="CE9178"/>
+          <w:kern w:val="0"/>
+          <w:sz w:val="14"/>
+          <w:szCs w:val="14"/>
+          <w:lang w:eastAsia="pt-BR"/>
+        </w:rPr>
+        <w:t>top_</w:t>
+      </w:r>
+      <w:proofErr w:type="gramStart"/>
+      <w:r>
+        <w:rPr>
+          <w:rFonts w:ascii="Consolas" w:eastAsia="Times New Roman" w:hAnsi="Consolas" w:cs="Times New Roman"/>
+          <w:color w:val="CE9178"/>
+          <w:kern w:val="0"/>
+          <w:sz w:val="14"/>
+          <w:szCs w:val="14"/>
+          <w:lang w:eastAsia="pt-BR"/>
+        </w:rPr>
+        <w:t>rated</w:t>
+      </w:r>
+      <w:proofErr w:type="spellEnd"/>
+      <w:r>
+        <w:rPr>
+          <w:rFonts w:ascii="Consolas" w:eastAsia="Times New Roman" w:hAnsi="Consolas" w:cs="Times New Roman"/>
+          <w:color w:val="CE9178"/>
+          <w:kern w:val="0"/>
+          <w:sz w:val="14"/>
+          <w:szCs w:val="14"/>
+          <w:lang w:eastAsia="pt-BR"/>
+        </w:rPr>
+        <w:t>?</w:t>
+      </w:r>
+      <w:r>
+        <w:rPr>
+          <w:rFonts w:ascii="Consolas" w:eastAsia="Times New Roman" w:hAnsi="Consolas" w:cs="Times New Roman"/>
+          <w:color w:val="569CD6"/>
+          <w:kern w:val="0"/>
+          <w:sz w:val="14"/>
+          <w:szCs w:val="14"/>
+          <w:lang w:eastAsia="pt-BR"/>
+        </w:rPr>
+        <w:t>$</w:t>
+      </w:r>
+      <w:proofErr w:type="gramEnd"/>
+      <w:r>
+        <w:rPr>
+          <w:rFonts w:ascii="Consolas" w:eastAsia="Times New Roman" w:hAnsi="Consolas" w:cs="Times New Roman"/>
+          <w:color w:val="569CD6"/>
+          <w:kern w:val="0"/>
+          <w:sz w:val="14"/>
+          <w:szCs w:val="14"/>
+          <w:lang w:eastAsia="pt-BR"/>
+        </w:rPr>
+        <w:t>{</w:t>
+      </w:r>
+      <w:proofErr w:type="spellStart"/>
+      <w:r>
+        <w:rPr>
+          <w:rFonts w:ascii="Consolas" w:eastAsia="Times New Roman" w:hAnsi="Consolas" w:cs="Times New Roman"/>
+          <w:color w:val="9CDCFE"/>
+          <w:kern w:val="0"/>
+          <w:sz w:val="14"/>
+          <w:szCs w:val="14"/>
+          <w:lang w:eastAsia="pt-BR"/>
+        </w:rPr>
+        <w:t>apiKey</w:t>
+      </w:r>
+      <w:proofErr w:type="spellEnd"/>
+      <w:r>
+        <w:rPr>
+          <w:rFonts w:ascii="Consolas" w:eastAsia="Times New Roman" w:hAnsi="Consolas" w:cs="Times New Roman"/>
+          <w:color w:val="569CD6"/>
+          <w:kern w:val="0"/>
+          <w:sz w:val="14"/>
+          <w:szCs w:val="14"/>
+          <w:lang w:eastAsia="pt-BR"/>
+        </w:rPr>
+        <w:t>}</w:t>
+      </w:r>
+      <w:r>
+        <w:rPr>
+          <w:rFonts w:ascii="Consolas" w:eastAsia="Times New Roman" w:hAnsi="Consolas" w:cs="Times New Roman"/>
+          <w:color w:val="CE9178"/>
+          <w:kern w:val="0"/>
+          <w:sz w:val="14"/>
+          <w:szCs w:val="14"/>
+          <w:lang w:eastAsia="pt-BR"/>
+        </w:rPr>
+        <w:t>`</w:t>
+      </w:r>
+      <w:r>
+        <w:rPr>
+          <w:rFonts w:ascii="Consolas" w:eastAsia="Times New Roman" w:hAnsi="Consolas" w:cs="Times New Roman"/>
+          <w:color w:val="CCCCCC"/>
+          <w:kern w:val="0"/>
+          <w:sz w:val="14"/>
+          <w:szCs w:val="14"/>
+          <w:lang w:eastAsia="pt-BR"/>
+        </w:rPr>
+        <w:t>;</w:t>
+      </w:r>
+    </w:p>
+    <w:p>
+      <w:pPr>
+        <w:shd w:val="clear" w:color="auto" w:fill="1F1F1F"/>
+        <w:spacing w:before="0" w:after="0"/>
+        <w:ind w:left="0" w:right="0"/>
+        <w:rPr>
+          <w:rFonts w:ascii="Consolas" w:eastAsia="Times New Roman" w:hAnsi="Consolas" w:cs="Times New Roman"/>
+          <w:color w:val="CCCCCC"/>
+          <w:kern w:val="0"/>
+          <w:sz w:val="14"/>
+          <w:szCs w:val="14"/>
+          <w:lang w:eastAsia="pt-BR"/>
+        </w:rPr>
+      </w:pPr>
+      <w:r>
+        <w:rPr>
+          <w:rFonts w:ascii="Consolas" w:eastAsia="Times New Roman" w:hAnsi="Consolas" w:cs="Times New Roman"/>
+          <w:color w:val="CCCCCC"/>
+          <w:kern w:val="0"/>
+          <w:sz w:val="14"/>
+          <w:szCs w:val="14"/>
+          <w:lang w:eastAsia="pt-BR"/>
+        </w:rPr>
+        <w:t xml:space="preserve">    </w:t>
+      </w:r>
+      <w:proofErr w:type="spellStart"/>
+      <w:r>
+        <w:rPr>
+          <w:rFonts w:ascii="Consolas" w:eastAsia="Times New Roman" w:hAnsi="Consolas" w:cs="Times New Roman"/>
+          <w:color w:val="DCDCAA"/>
+          <w:kern w:val="0"/>
+          <w:sz w:val="14"/>
+          <w:szCs w:val="14"/>
+          <w:lang w:eastAsia="pt-BR"/>
+        </w:rPr>
+        <w:t>getTopRatedMovies</w:t>
+      </w:r>
+      <w:proofErr w:type="spellEnd"/>
+      <w:r>
+        <w:rPr>
+          <w:rFonts w:ascii="Consolas" w:eastAsia="Times New Roman" w:hAnsi="Consolas" w:cs="Times New Roman"/>
+          <w:color w:val="CCCCCC"/>
+          <w:kern w:val="0"/>
+          <w:sz w:val="14"/>
+          <w:szCs w:val="14"/>
+          <w:lang w:eastAsia="pt-BR"/>
+        </w:rPr>
+        <w:t>(</w:t>
+      </w:r>
+      <w:proofErr w:type="spellStart"/>
+      <w:r>
+        <w:rPr>
+          <w:rFonts w:ascii="Consolas" w:eastAsia="Times New Roman" w:hAnsi="Consolas" w:cs="Times New Roman"/>
+          <w:color w:val="9CDCFE"/>
+          <w:kern w:val="0"/>
+          <w:sz w:val="14"/>
+          <w:szCs w:val="14"/>
+          <w:lang w:eastAsia="pt-BR"/>
+        </w:rPr>
+        <w:t>topRatedUrl</w:t>
+      </w:r>
+      <w:proofErr w:type="spellEnd"/>
+      <w:r>
+        <w:rPr>
+          <w:rFonts w:ascii="Consolas" w:eastAsia="Times New Roman" w:hAnsi="Consolas" w:cs="Times New Roman"/>
+          <w:color w:val="CCCCCC"/>
+          <w:kern w:val="0"/>
+          <w:sz w:val="14"/>
+          <w:szCs w:val="14"/>
+          <w:lang w:eastAsia="pt-BR"/>
+        </w:rPr>
+        <w:t>);</w:t>
+      </w:r>
+    </w:p>
+    <w:p>
+      <w:pPr>
+        <w:shd w:val="clear" w:color="auto" w:fill="1F1F1F"/>
+        <w:spacing w:before="0" w:after="0"/>
+        <w:ind w:left="0" w:right="0"/>
+        <w:rPr>
+          <w:rFonts w:ascii="Consolas" w:eastAsia="Times New Roman" w:hAnsi="Consolas" w:cs="Times New Roman"/>
+          <w:color w:val="CCCCCC"/>
+          <w:kern w:val="0"/>
+          <w:sz w:val="14"/>
+          <w:szCs w:val="14"/>
+          <w:lang w:eastAsia="pt-BR"/>
+        </w:rPr>
+      </w:pPr>
+      <w:r>
+        <w:rPr>
+          <w:rFonts w:ascii="Consolas" w:eastAsia="Times New Roman" w:hAnsi="Consolas" w:cs="Times New Roman"/>
+          <w:color w:val="CCCCCC"/>
+          <w:kern w:val="0"/>
+          <w:sz w:val="14"/>
+          <w:szCs w:val="14"/>
+          <w:lang w:eastAsia="pt-BR"/>
+        </w:rPr>
+        <w:t>  }, []);</w:t>
+      </w:r>
+    </w:p>
+    <w:p>
+      <w:pPr>
+        <w:shd w:val="clear" w:color="auto" w:fill="1F1F1F"/>
+        <w:spacing w:before="0" w:after="0"/>
+        <w:ind w:left="0" w:right="0"/>
+        <w:rPr>
+          <w:rFonts w:ascii="Consolas" w:eastAsia="Times New Roman" w:hAnsi="Consolas" w:cs="Times New Roman"/>
+          <w:color w:val="CCCCCC"/>
+          <w:kern w:val="0"/>
+          <w:sz w:val="14"/>
+          <w:szCs w:val="14"/>
+          <w:lang w:eastAsia="pt-BR"/>
+        </w:rPr>
+      </w:pPr>
+      <w:r>
+        <w:rPr>
+          <w:rFonts w:ascii="Consolas" w:eastAsia="Times New Roman" w:hAnsi="Consolas" w:cs="Times New Roman"/>
+          <w:color w:val="CCCCCC"/>
+          <w:kern w:val="0"/>
+          <w:sz w:val="14"/>
+          <w:szCs w:val="14"/>
+          <w:lang w:eastAsia="pt-BR"/>
+        </w:rPr>
+        <w:t xml:space="preserve">  </w:t>
+      </w:r>
+      <w:proofErr w:type="spellStart"/>
+      <w:r>
+        <w:rPr>
+          <w:rFonts w:ascii="Consolas" w:eastAsia="Times New Roman" w:hAnsi="Consolas" w:cs="Times New Roman"/>
+          <w:color w:val="C586C0"/>
+          <w:kern w:val="0"/>
+          <w:sz w:val="14"/>
+          <w:szCs w:val="14"/>
+          <w:lang w:eastAsia="pt-BR"/>
+        </w:rPr>
+        <w:t>return</w:t>
+      </w:r>
+      <w:proofErr w:type="spellEnd"/>
+      <w:r>
+        <w:rPr>
+          <w:rFonts w:ascii="Consolas" w:eastAsia="Times New Roman" w:hAnsi="Consolas" w:cs="Times New Roman"/>
+          <w:color w:val="CCCCCC"/>
+          <w:kern w:val="0"/>
+          <w:sz w:val="14"/>
+          <w:szCs w:val="14"/>
+          <w:lang w:eastAsia="pt-BR"/>
+        </w:rPr>
+        <w:t xml:space="preserve"> (</w:t>
+      </w:r>
+    </w:p>
+    <w:p>
+      <w:pPr>
+        <w:shd w:val="clear" w:color="auto" w:fill="1F1F1F"/>
+        <w:spacing w:before="0" w:after="0"/>
+        <w:ind w:left="0" w:right="0"/>
+        <w:rPr>
+          <w:rFonts w:ascii="Consolas" w:eastAsia="Times New Roman" w:hAnsi="Consolas" w:cs="Times New Roman"/>
+          <w:color w:val="CCCCCC"/>
+          <w:kern w:val="0"/>
+          <w:sz w:val="14"/>
+          <w:szCs w:val="14"/>
+          <w:lang w:eastAsia="pt-BR"/>
+        </w:rPr>
+      </w:pPr>
+      <w:r>
+        <w:rPr>
+          <w:rFonts w:ascii="Consolas" w:eastAsia="Times New Roman" w:hAnsi="Consolas" w:cs="Times New Roman"/>
+          <w:color w:val="CCCCCC"/>
+          <w:kern w:val="0"/>
+          <w:sz w:val="14"/>
+          <w:szCs w:val="14"/>
+          <w:lang w:eastAsia="pt-BR"/>
+        </w:rPr>
+        <w:t xml:space="preserve">    </w:t>
+      </w:r>
+      <w:r>
+        <w:rPr>
+          <w:rFonts w:ascii="Consolas" w:eastAsia="Times New Roman" w:hAnsi="Consolas" w:cs="Times New Roman"/>
+          <w:color w:val="808080"/>
+          <w:kern w:val="0"/>
+          <w:sz w:val="14"/>
+          <w:szCs w:val="14"/>
+          <w:lang w:eastAsia="pt-BR"/>
+        </w:rPr>
+        <w:t>&lt;</w:t>
+      </w:r>
+      <w:proofErr w:type="spellStart"/>
+      <w:r>
+        <w:rPr>
+          <w:rFonts w:ascii="Consolas" w:eastAsia="Times New Roman" w:hAnsi="Consolas" w:cs="Times New Roman"/>
+          <w:color w:val="569CD6"/>
+          <w:kern w:val="0"/>
+          <w:sz w:val="14"/>
+          <w:szCs w:val="14"/>
+          <w:lang w:eastAsia="pt-BR"/>
+        </w:rPr>
+        <w:t>div</w:t>
+      </w:r>
+      <w:proofErr w:type="spellEnd"/>
+      <w:proofErr w:type="gramStart"/>
+      <w:r>
+        <w:rPr>
+          <w:rFonts w:ascii="Consolas" w:eastAsia="Times New Roman" w:hAnsi="Consolas" w:cs="Times New Roman"/>
+          <w:color w:val="808080"/>
+          <w:kern w:val="0"/>
+          <w:sz w:val="14"/>
+          <w:szCs w:val="14"/>
+          <w:lang w:eastAsia="pt-BR"/>
+        </w:rPr>
+        <w:t>&gt;</w:t>
+      </w:r>
+      <w:r>
+        <w:rPr>
+          <w:rFonts w:ascii="Consolas" w:eastAsia="Times New Roman" w:hAnsi="Consolas" w:cs="Times New Roman"/>
+          <w:color w:val="569CD6"/>
+          <w:kern w:val="0"/>
+          <w:sz w:val="14"/>
+          <w:szCs w:val="14"/>
+          <w:lang w:eastAsia="pt-BR"/>
+        </w:rPr>
+        <w:t>{</w:t>
+      </w:r>
+      <w:proofErr w:type="spellStart"/>
+      <w:proofErr w:type="gramEnd"/>
+      <w:r>
+        <w:rPr>
+          <w:rFonts w:ascii="Consolas" w:eastAsia="Times New Roman" w:hAnsi="Consolas" w:cs="Times New Roman"/>
+          <w:color w:val="9CDCFE"/>
+          <w:kern w:val="0"/>
+          <w:sz w:val="14"/>
+          <w:szCs w:val="14"/>
+          <w:lang w:eastAsia="pt-BR"/>
+        </w:rPr>
+        <w:t>topMovies</w:t>
+      </w:r>
+      <w:proofErr w:type="spellEnd"/>
+      <w:r>
+        <w:rPr>
+          <w:rFonts w:ascii="Consolas" w:eastAsia="Times New Roman" w:hAnsi="Consolas" w:cs="Times New Roman"/>
+          <w:color w:val="D4D4D4"/>
+          <w:kern w:val="0"/>
+          <w:sz w:val="14"/>
+          <w:szCs w:val="14"/>
+          <w:lang w:eastAsia="pt-BR"/>
+        </w:rPr>
+        <w:t xml:space="preserve"> &amp;&amp; </w:t>
+      </w:r>
+      <w:proofErr w:type="spellStart"/>
+      <w:r>
+        <w:rPr>
+          <w:rFonts w:ascii="Consolas" w:eastAsia="Times New Roman" w:hAnsi="Consolas" w:cs="Times New Roman"/>
+          <w:color w:val="9CDCFE"/>
+          <w:kern w:val="0"/>
+          <w:sz w:val="14"/>
+          <w:szCs w:val="14"/>
+          <w:lang w:eastAsia="pt-BR"/>
+        </w:rPr>
+        <w:t>topMovies</w:t>
+      </w:r>
+      <w:r>
+        <w:rPr>
+          <w:rFonts w:ascii="Consolas" w:eastAsia="Times New Roman" w:hAnsi="Consolas" w:cs="Times New Roman"/>
+          <w:color w:val="D4D4D4"/>
+          <w:kern w:val="0"/>
+          <w:sz w:val="14"/>
+          <w:szCs w:val="14"/>
+          <w:lang w:eastAsia="pt-BR"/>
+        </w:rPr>
+        <w:t>.</w:t>
+      </w:r>
+      <w:r>
+        <w:rPr>
+          <w:rFonts w:ascii="Consolas" w:eastAsia="Times New Roman" w:hAnsi="Consolas" w:cs="Times New Roman"/>
+          <w:color w:val="DCDCAA"/>
+          <w:kern w:val="0"/>
+          <w:sz w:val="14"/>
+          <w:szCs w:val="14"/>
+          <w:lang w:eastAsia="pt-BR"/>
+        </w:rPr>
+        <w:t>map</w:t>
+      </w:r>
+      <w:proofErr w:type="spellEnd"/>
+      <w:r>
+        <w:rPr>
+          <w:rFonts w:ascii="Consolas" w:eastAsia="Times New Roman" w:hAnsi="Consolas" w:cs="Times New Roman"/>
+          <w:color w:val="D4D4D4"/>
+          <w:kern w:val="0"/>
+          <w:sz w:val="14"/>
+          <w:szCs w:val="14"/>
+          <w:lang w:eastAsia="pt-BR"/>
+        </w:rPr>
+        <w:t>((</w:t>
+      </w:r>
+      <w:proofErr w:type="spellStart"/>
+      <w:r>
+        <w:rPr>
+          <w:rFonts w:ascii="Consolas" w:eastAsia="Times New Roman" w:hAnsi="Consolas" w:cs="Times New Roman"/>
+          <w:color w:val="9CDCFE"/>
+          <w:kern w:val="0"/>
+          <w:sz w:val="14"/>
+          <w:szCs w:val="14"/>
+          <w:lang w:eastAsia="pt-BR"/>
+        </w:rPr>
+        <w:t>movie</w:t>
+      </w:r>
+      <w:proofErr w:type="spellEnd"/>
+      <w:r>
+        <w:rPr>
+          <w:rFonts w:ascii="Consolas" w:eastAsia="Times New Roman" w:hAnsi="Consolas" w:cs="Times New Roman"/>
+          <w:color w:val="D4D4D4"/>
+          <w:kern w:val="0"/>
+          <w:sz w:val="14"/>
+          <w:szCs w:val="14"/>
+          <w:lang w:eastAsia="pt-BR"/>
+        </w:rPr>
+        <w:t xml:space="preserve">) </w:t>
+      </w:r>
+      <w:r>
+        <w:rPr>
+          <w:rFonts w:ascii="Consolas" w:eastAsia="Times New Roman" w:hAnsi="Consolas" w:cs="Times New Roman"/>
+          <w:color w:val="569CD6"/>
+          <w:kern w:val="0"/>
+          <w:sz w:val="14"/>
+          <w:szCs w:val="14"/>
+          <w:lang w:eastAsia="pt-BR"/>
+        </w:rPr>
+        <w:t>=&gt;</w:t>
+      </w:r>
+      <w:r>
+        <w:rPr>
+          <w:rFonts w:ascii="Consolas" w:eastAsia="Times New Roman" w:hAnsi="Consolas" w:cs="Times New Roman"/>
+          <w:color w:val="D4D4D4"/>
+          <w:kern w:val="0"/>
+          <w:sz w:val="14"/>
+          <w:szCs w:val="14"/>
+          <w:lang w:eastAsia="pt-BR"/>
+        </w:rPr>
+        <w:t xml:space="preserve"> </w:t>
+      </w:r>
+      <w:r>
+        <w:rPr>
+          <w:rFonts w:ascii="Consolas" w:eastAsia="Times New Roman" w:hAnsi="Consolas" w:cs="Times New Roman"/>
+          <w:color w:val="808080"/>
+          <w:kern w:val="0"/>
+          <w:sz w:val="14"/>
+          <w:szCs w:val="14"/>
+          <w:lang w:eastAsia="pt-BR"/>
+        </w:rPr>
+        <w:t>&lt;</w:t>
+      </w:r>
+      <w:r>
+        <w:rPr>
+          <w:rFonts w:ascii="Consolas" w:eastAsia="Times New Roman" w:hAnsi="Consolas" w:cs="Times New Roman"/>
+          <w:color w:val="569CD6"/>
+          <w:kern w:val="0"/>
+          <w:sz w:val="14"/>
+          <w:szCs w:val="14"/>
+          <w:lang w:eastAsia="pt-BR"/>
+        </w:rPr>
+        <w:t>p</w:t>
+      </w:r>
+      <w:r>
+        <w:rPr>
+          <w:rFonts w:ascii="Consolas" w:eastAsia="Times New Roman" w:hAnsi="Consolas" w:cs="Times New Roman"/>
+          <w:color w:val="808080"/>
+          <w:kern w:val="0"/>
+          <w:sz w:val="14"/>
+          <w:szCs w:val="14"/>
+          <w:lang w:eastAsia="pt-BR"/>
+        </w:rPr>
+        <w:t>&gt;</w:t>
+      </w:r>
+      <w:r>
+        <w:rPr>
+          <w:rFonts w:ascii="Consolas" w:eastAsia="Times New Roman" w:hAnsi="Consolas" w:cs="Times New Roman"/>
+          <w:color w:val="569CD6"/>
+          <w:kern w:val="0"/>
+          <w:sz w:val="14"/>
+          <w:szCs w:val="14"/>
+          <w:lang w:eastAsia="pt-BR"/>
+        </w:rPr>
+        <w:t>{</w:t>
+      </w:r>
+      <w:proofErr w:type="spellStart"/>
+      <w:r>
+        <w:rPr>
+          <w:rFonts w:ascii="Consolas" w:eastAsia="Times New Roman" w:hAnsi="Consolas" w:cs="Times New Roman"/>
+          <w:color w:val="9CDCFE"/>
+          <w:kern w:val="0"/>
+          <w:sz w:val="14"/>
+          <w:szCs w:val="14"/>
+          <w:lang w:eastAsia="pt-BR"/>
+        </w:rPr>
+        <w:t>movie</w:t>
+      </w:r>
+      <w:r>
+        <w:rPr>
+          <w:rFonts w:ascii="Consolas" w:eastAsia="Times New Roman" w:hAnsi="Consolas" w:cs="Times New Roman"/>
+          <w:color w:val="D4D4D4"/>
+          <w:kern w:val="0"/>
+          <w:sz w:val="14"/>
+          <w:szCs w:val="14"/>
+          <w:lang w:eastAsia="pt-BR"/>
+        </w:rPr>
+        <w:t>.</w:t>
+      </w:r>
+      <w:r>
+        <w:rPr>
+          <w:rFonts w:ascii="Consolas" w:eastAsia="Times New Roman" w:hAnsi="Consolas" w:cs="Times New Roman"/>
+          <w:color w:val="9CDCFE"/>
+          <w:kern w:val="0"/>
+          <w:sz w:val="14"/>
+          <w:szCs w:val="14"/>
+          <w:lang w:eastAsia="pt-BR"/>
+        </w:rPr>
+        <w:t>title</w:t>
+      </w:r>
+      <w:proofErr w:type="spellEnd"/>
+      <w:r>
+        <w:rPr>
+          <w:rFonts w:ascii="Consolas" w:eastAsia="Times New Roman" w:hAnsi="Consolas" w:cs="Times New Roman"/>
+          <w:color w:val="569CD6"/>
+          <w:kern w:val="0"/>
+          <w:sz w:val="14"/>
+          <w:szCs w:val="14"/>
+          <w:lang w:eastAsia="pt-BR"/>
+        </w:rPr>
+        <w:t>}</w:t>
+      </w:r>
+      <w:r>
+        <w:rPr>
+          <w:rFonts w:ascii="Consolas" w:eastAsia="Times New Roman" w:hAnsi="Consolas" w:cs="Times New Roman"/>
+          <w:color w:val="808080"/>
+          <w:kern w:val="0"/>
+          <w:sz w:val="14"/>
+          <w:szCs w:val="14"/>
+          <w:lang w:eastAsia="pt-BR"/>
+        </w:rPr>
+        <w:t>&lt;/</w:t>
+      </w:r>
+      <w:r>
+        <w:rPr>
+          <w:rFonts w:ascii="Consolas" w:eastAsia="Times New Roman" w:hAnsi="Consolas" w:cs="Times New Roman"/>
+          <w:color w:val="569CD6"/>
+          <w:kern w:val="0"/>
+          <w:sz w:val="14"/>
+          <w:szCs w:val="14"/>
+          <w:lang w:eastAsia="pt-BR"/>
+        </w:rPr>
+        <w:t>p</w:t>
+      </w:r>
+      <w:r>
+        <w:rPr>
+          <w:rFonts w:ascii="Consolas" w:eastAsia="Times New Roman" w:hAnsi="Consolas" w:cs="Times New Roman"/>
+          <w:color w:val="808080"/>
+          <w:kern w:val="0"/>
+          <w:sz w:val="14"/>
+          <w:szCs w:val="14"/>
+          <w:lang w:eastAsia="pt-BR"/>
+        </w:rPr>
+        <w:t>&gt;</w:t>
+      </w:r>
+      <w:r>
+        <w:rPr>
+          <w:rFonts w:ascii="Consolas" w:eastAsia="Times New Roman" w:hAnsi="Consolas" w:cs="Times New Roman"/>
+          <w:color w:val="D4D4D4"/>
+          <w:kern w:val="0"/>
+          <w:sz w:val="14"/>
+          <w:szCs w:val="14"/>
+          <w:lang w:eastAsia="pt-BR"/>
+        </w:rPr>
+        <w:t>)</w:t>
+      </w:r>
+      <w:r>
+        <w:rPr>
+          <w:rFonts w:ascii="Consolas" w:eastAsia="Times New Roman" w:hAnsi="Consolas" w:cs="Times New Roman"/>
+          <w:color w:val="569CD6"/>
+          <w:kern w:val="0"/>
+          <w:sz w:val="14"/>
+          <w:szCs w:val="14"/>
+          <w:lang w:eastAsia="pt-BR"/>
+        </w:rPr>
+        <w:t>}</w:t>
+      </w:r>
+      <w:r>
+        <w:rPr>
+          <w:rFonts w:ascii="Consolas" w:eastAsia="Times New Roman" w:hAnsi="Consolas" w:cs="Times New Roman"/>
+          <w:color w:val="808080"/>
+          <w:kern w:val="0"/>
+          <w:sz w:val="14"/>
+          <w:szCs w:val="14"/>
+          <w:lang w:eastAsia="pt-BR"/>
+        </w:rPr>
+        <w:t>&lt;/</w:t>
+      </w:r>
+      <w:proofErr w:type="spellStart"/>
+      <w:r>
+        <w:rPr>
+          <w:rFonts w:ascii="Consolas" w:eastAsia="Times New Roman" w:hAnsi="Consolas" w:cs="Times New Roman"/>
+          <w:color w:val="569CD6"/>
+          <w:kern w:val="0"/>
+          <w:sz w:val="14"/>
+          <w:szCs w:val="14"/>
+          <w:lang w:eastAsia="pt-BR"/>
+        </w:rPr>
+        <w:t>div</w:t>
+      </w:r>
+      <w:proofErr w:type="spellEnd"/>
+      <w:r>
+        <w:rPr>
+          <w:rFonts w:ascii="Consolas" w:eastAsia="Times New Roman" w:hAnsi="Consolas" w:cs="Times New Roman"/>
+          <w:color w:val="808080"/>
+          <w:kern w:val="0"/>
+          <w:sz w:val="14"/>
+          <w:szCs w:val="14"/>
+          <w:lang w:eastAsia="pt-BR"/>
+        </w:rPr>
+        <w:t>&gt;</w:t>
+      </w:r>
+    </w:p>
+    <w:p>
+      <w:pPr>
+        <w:shd w:val="clear" w:color="auto" w:fill="1F1F1F"/>
+        <w:spacing w:before="0" w:after="0"/>
+        <w:ind w:left="0" w:right="0"/>
+        <w:rPr>
+          <w:rFonts w:ascii="Consolas" w:eastAsia="Times New Roman" w:hAnsi="Consolas" w:cs="Times New Roman"/>
+          <w:color w:val="CCCCCC"/>
+          <w:kern w:val="0"/>
+          <w:sz w:val="14"/>
+          <w:szCs w:val="14"/>
+          <w:lang w:eastAsia="pt-BR"/>
+        </w:rPr>
+      </w:pPr>
+      <w:r>
+        <w:rPr>
+          <w:rFonts w:ascii="Consolas" w:eastAsia="Times New Roman" w:hAnsi="Consolas" w:cs="Times New Roman"/>
+          <w:color w:val="CCCCCC"/>
+          <w:kern w:val="0"/>
+          <w:sz w:val="14"/>
+          <w:szCs w:val="14"/>
+          <w:lang w:eastAsia="pt-BR"/>
+        </w:rPr>
+        <w:t>  );</w:t>
+      </w:r>
     </w:p>
     <w:sectPr>
       <w:pgSz w:w="11906" w:h="16838" w:code="9"/>
@@ -31543,35 +32787,10 @@
 </file>
 
 <file path=customXml/item1.xml><?xml version="1.0" encoding="utf-8"?>
-<p:properties xmlns:p="http://schemas.microsoft.com/office/2006/metadata/properties" xmlns:xsi="http://www.w3.org/2001/XMLSchema-instance" xmlns:pc="http://schemas.microsoft.com/office/infopath/2007/PartnerControls">
-  <documentManagement>
-    <_ip_UnifiedCompliancePolicyUIAction xmlns="http://schemas.microsoft.com/sharepoint/v3" xsi:nil="true"/>
-    <Image xmlns="71af3243-3dd4-4a8d-8c0d-dd76da1f02a5">
-      <Url xsi:nil="true"/>
-      <Description xsi:nil="true"/>
-    </Image>
-    <Status xmlns="71af3243-3dd4-4a8d-8c0d-dd76da1f02a5">Not started</Status>
-    <Background xmlns="71af3243-3dd4-4a8d-8c0d-dd76da1f02a5">false</Background>
-    <_ip_UnifiedCompliancePolicyProperties xmlns="http://schemas.microsoft.com/sharepoint/v3" xsi:nil="true"/>
-    <ImageTagsTaxHTField xmlns="71af3243-3dd4-4a8d-8c0d-dd76da1f02a5">
-      <Terms xmlns="http://schemas.microsoft.com/office/infopath/2007/PartnerControls"/>
-    </ImageTagsTaxHTField>
-    <TaxCatchAll xmlns="230e9df3-be65-4c73-a93b-d1236ebd677e" xsi:nil="true"/>
-    <MediaServiceKeyPoints xmlns="71af3243-3dd4-4a8d-8c0d-dd76da1f02a5" xsi:nil="true"/>
-  </documentManagement>
-</p:properties>
+<b:Sources xmlns:b="http://schemas.openxmlformats.org/officeDocument/2006/bibliography" xmlns="http://schemas.openxmlformats.org/officeDocument/2006/bibliography" SelectedStyle="\APASixthEditionOfficeOnline.xsl" StyleName="APA" Version="6"/>
 </file>
 
 <file path=customXml/item2.xml><?xml version="1.0" encoding="utf-8"?>
-<?mso-contentType ?>
-<FormTemplates xmlns="http://schemas.microsoft.com/sharepoint/v3/contenttype/forms">
-  <Display>DocumentLibraryForm</Display>
-  <Edit>DocumentLibraryForm</Edit>
-  <New>DocumentLibraryForm</New>
-</FormTemplates>
-</file>
-
-<file path=customXml/item3.xml><?xml version="1.0" encoding="utf-8"?>
 <ct:contentTypeSchema xmlns:ct="http://schemas.microsoft.com/office/2006/metadata/contentType" xmlns:ma="http://schemas.microsoft.com/office/2006/metadata/properties/metaAttributes" ct:_="" ma:_="" ma:contentTypeName="Document" ma:contentTypeID="0x01010079F111ED35F8CC479449609E8A0923A6" ma:contentTypeVersion="24" ma:contentTypeDescription="Create a new document." ma:contentTypeScope="" ma:versionID="2d714a3296df14eba7a100bb665443ca">
   <xsd:schema xmlns:xsd="http://www.w3.org/2001/XMLSchema" xmlns:xs="http://www.w3.org/2001/XMLSchema" xmlns:p="http://schemas.microsoft.com/office/2006/metadata/properties" xmlns:ns1="http://schemas.microsoft.com/sharepoint/v3" xmlns:ns2="71af3243-3dd4-4a8d-8c0d-dd76da1f02a5" xmlns:ns3="16c05727-aa75-4e4a-9b5f-8a80a1165891" xmlns:ns4="230e9df3-be65-4c73-a93b-d1236ebd677e" targetNamespace="http://schemas.microsoft.com/office/2006/metadata/properties" ma:root="true" ma:fieldsID="49549bf45bfbbfb6cffed527380e77e1" ns1:_="" ns2:_="" ns3:_="" ns4:_="">
     <xsd:import namespace="http://schemas.microsoft.com/sharepoint/v3"/>
@@ -31859,31 +33078,44 @@
 </ct:contentTypeSchema>
 </file>
 
+<file path=customXml/item3.xml><?xml version="1.0" encoding="utf-8"?>
+<?mso-contentType ?>
+<FormTemplates xmlns="http://schemas.microsoft.com/sharepoint/v3/contenttype/forms">
+  <Display>DocumentLibraryForm</Display>
+  <Edit>DocumentLibraryForm</Edit>
+  <New>DocumentLibraryForm</New>
+</FormTemplates>
+</file>
+
 <file path=customXml/item4.xml><?xml version="1.0" encoding="utf-8"?>
-<b:Sources xmlns:b="http://schemas.openxmlformats.org/officeDocument/2006/bibliography" xmlns="http://schemas.openxmlformats.org/officeDocument/2006/bibliography" SelectedStyle="\APASixthEditionOfficeOnline.xsl" StyleName="APA" Version="6"/>
+<p:properties xmlns:p="http://schemas.microsoft.com/office/2006/metadata/properties" xmlns:xsi="http://www.w3.org/2001/XMLSchema-instance" xmlns:pc="http://schemas.microsoft.com/office/infopath/2007/PartnerControls">
+  <documentManagement>
+    <_ip_UnifiedCompliancePolicyUIAction xmlns="http://schemas.microsoft.com/sharepoint/v3" xsi:nil="true"/>
+    <Image xmlns="71af3243-3dd4-4a8d-8c0d-dd76da1f02a5">
+      <Url xsi:nil="true"/>
+      <Description xsi:nil="true"/>
+    </Image>
+    <Status xmlns="71af3243-3dd4-4a8d-8c0d-dd76da1f02a5">Not started</Status>
+    <Background xmlns="71af3243-3dd4-4a8d-8c0d-dd76da1f02a5">false</Background>
+    <_ip_UnifiedCompliancePolicyProperties xmlns="http://schemas.microsoft.com/sharepoint/v3" xsi:nil="true"/>
+    <ImageTagsTaxHTField xmlns="71af3243-3dd4-4a8d-8c0d-dd76da1f02a5">
+      <Terms xmlns="http://schemas.microsoft.com/office/infopath/2007/PartnerControls"/>
+    </ImageTagsTaxHTField>
+    <TaxCatchAll xmlns="230e9df3-be65-4c73-a93b-d1236ebd677e" xsi:nil="true"/>
+    <MediaServiceKeyPoints xmlns="71af3243-3dd4-4a8d-8c0d-dd76da1f02a5" xsi:nil="true"/>
+  </documentManagement>
+</p:properties>
 </file>
 
 <file path=customXml/itemProps1.xml><?xml version="1.0" encoding="utf-8"?>
-<ds:datastoreItem xmlns:ds="http://schemas.openxmlformats.org/officeDocument/2006/customXml" ds:itemID="{C3B74C0E-7993-40E1-930F-CF78C434EB62}">
+<ds:datastoreItem xmlns:ds="http://schemas.openxmlformats.org/officeDocument/2006/customXml" ds:itemID="{2368795D-529F-466D-BE53-126D7CAC061C}">
   <ds:schemaRefs>
-    <ds:schemaRef ds:uri="http://schemas.microsoft.com/office/2006/metadata/properties"/>
-    <ds:schemaRef ds:uri="http://schemas.microsoft.com/office/infopath/2007/PartnerControls"/>
-    <ds:schemaRef ds:uri="http://schemas.microsoft.com/sharepoint/v3"/>
-    <ds:schemaRef ds:uri="71af3243-3dd4-4a8d-8c0d-dd76da1f02a5"/>
-    <ds:schemaRef ds:uri="230e9df3-be65-4c73-a93b-d1236ebd677e"/>
+    <ds:schemaRef ds:uri="http://schemas.openxmlformats.org/officeDocument/2006/bibliography"/>
   </ds:schemaRefs>
 </ds:datastoreItem>
 </file>
 
 <file path=customXml/itemProps2.xml><?xml version="1.0" encoding="utf-8"?>
-<ds:datastoreItem xmlns:ds="http://schemas.openxmlformats.org/officeDocument/2006/customXml" ds:itemID="{AE09AE5A-B3B6-44BC-8570-615CB5E05AA8}">
-  <ds:schemaRefs>
-    <ds:schemaRef ds:uri="http://schemas.microsoft.com/sharepoint/v3/contenttype/forms"/>
-  </ds:schemaRefs>
-</ds:datastoreItem>
-</file>
-
-<file path=customXml/itemProps3.xml><?xml version="1.0" encoding="utf-8"?>
 <ds:datastoreItem xmlns:ds="http://schemas.openxmlformats.org/officeDocument/2006/customXml" ds:itemID="{F3428B7B-A1F9-4CED-B52D-314C139B24CA}">
   <ds:schemaRefs>
     <ds:schemaRef ds:uri="http://schemas.microsoft.com/office/2006/metadata/contentType"/>
@@ -31904,10 +33136,22 @@
 </ds:datastoreItem>
 </file>
 
+<file path=customXml/itemProps3.xml><?xml version="1.0" encoding="utf-8"?>
+<ds:datastoreItem xmlns:ds="http://schemas.openxmlformats.org/officeDocument/2006/customXml" ds:itemID="{AE09AE5A-B3B6-44BC-8570-615CB5E05AA8}">
+  <ds:schemaRefs>
+    <ds:schemaRef ds:uri="http://schemas.microsoft.com/sharepoint/v3/contenttype/forms"/>
+  </ds:schemaRefs>
+</ds:datastoreItem>
+</file>
+
 <file path=customXml/itemProps4.xml><?xml version="1.0" encoding="utf-8"?>
-<ds:datastoreItem xmlns:ds="http://schemas.openxmlformats.org/officeDocument/2006/customXml" ds:itemID="{2368795D-529F-466D-BE53-126D7CAC061C}">
+<ds:datastoreItem xmlns:ds="http://schemas.openxmlformats.org/officeDocument/2006/customXml" ds:itemID="{C3B74C0E-7993-40E1-930F-CF78C434EB62}">
   <ds:schemaRefs>
-    <ds:schemaRef ds:uri="http://schemas.openxmlformats.org/officeDocument/2006/bibliography"/>
+    <ds:schemaRef ds:uri="http://schemas.microsoft.com/office/2006/metadata/properties"/>
+    <ds:schemaRef ds:uri="http://schemas.microsoft.com/office/infopath/2007/PartnerControls"/>
+    <ds:schemaRef ds:uri="http://schemas.microsoft.com/sharepoint/v3"/>
+    <ds:schemaRef ds:uri="71af3243-3dd4-4a8d-8c0d-dd76da1f02a5"/>
+    <ds:schemaRef ds:uri="230e9df3-be65-4c73-a93b-d1236ebd677e"/>
   </ds:schemaRefs>
 </ds:datastoreItem>
 </file>
</xml_diff>